<commit_message>
Mantis edits. Please review. Some additional work is needed, mainly because the v2 / v3 specifications should both be specified until we are only selling v3.
</commit_message>
<xml_diff>
--- a/Mantis Newest Model.docx
+++ b/Mantis Newest Model.docx
@@ -1,6 +1,6 @@
 
 <file path=word/document.xml><?xml version="1.0" encoding="utf-8"?>
-<w:document xmlns:wpc="http://schemas.microsoft.com/office/word/2010/wordprocessingCanvas" xmlns:mc="http://schemas.openxmlformats.org/markup-compatibility/2006" xmlns:o="urn:schemas-microsoft-com:office:office" xmlns:r="http://schemas.openxmlformats.org/officeDocument/2006/relationships" xmlns:m="http://schemas.openxmlformats.org/officeDocument/2006/math" xmlns:v="urn:schemas-microsoft-com:vml" xmlns:wp14="http://schemas.microsoft.com/office/word/2010/wordprocessingDrawing" xmlns:wp="http://schemas.openxmlformats.org/drawingml/2006/wordprocessingDrawing" xmlns:w10="urn:schemas-microsoft-com:office:word" xmlns:w="http://schemas.openxmlformats.org/wordprocessingml/2006/main" xmlns:w14="http://schemas.microsoft.com/office/word/2010/wordml" xmlns:w15="http://schemas.microsoft.com/office/word/2012/wordml" xmlns:wpg="http://schemas.microsoft.com/office/word/2010/wordprocessingGroup" xmlns:wpi="http://schemas.microsoft.com/office/word/2010/wordprocessingInk" xmlns:wne="http://schemas.microsoft.com/office/word/2006/wordml" xmlns:wps="http://schemas.microsoft.com/office/word/2010/wordprocessingShape" mc:Ignorable="w14 w15 wp14">
+<w:document xmlns:wpc="http://schemas.microsoft.com/office/word/2010/wordprocessingCanvas" xmlns:mc="http://schemas.openxmlformats.org/markup-compatibility/2006" xmlns:o="urn:schemas-microsoft-com:office:office" xmlns:r="http://schemas.openxmlformats.org/officeDocument/2006/relationships" xmlns:m="http://schemas.openxmlformats.org/officeDocument/2006/math" xmlns:v="urn:schemas-microsoft-com:vml" xmlns:wp14="http://schemas.microsoft.com/office/word/2010/wordprocessingDrawing" xmlns:wp="http://schemas.openxmlformats.org/drawingml/2006/wordprocessingDrawing" xmlns:w10="urn:schemas-microsoft-com:office:word" xmlns:w="http://schemas.openxmlformats.org/wordprocessingml/2006/main" xmlns:w14="http://schemas.microsoft.com/office/word/2010/wordml" xmlns:wpg="http://schemas.microsoft.com/office/word/2010/wordprocessingGroup" xmlns:wpi="http://schemas.microsoft.com/office/word/2010/wordprocessingInk" xmlns:wne="http://schemas.microsoft.com/office/word/2006/wordml" xmlns:wps="http://schemas.microsoft.com/office/word/2010/wordprocessingShape" mc:Ignorable="w14 wp14">
   <w:body>
     <w:p>
       <w:r>
@@ -8,9 +8,65 @@
       </w:r>
     </w:p>
     <w:p>
-      <w:r>
+      <w:pPr>
+        <w:rPr>
+          <w:ins w:id="0" w:author="Hannah Drake" w:date="2014-04-15T12:06:00Z"/>
+        </w:rPr>
+      </w:pPr>
+      <w:ins w:id="1" w:author="Hannah Drake" w:date="2014-04-15T12:06:00Z">
+        <w:r>
+          <w:fldChar w:fldCharType="begin"/>
+        </w:r>
+        <w:r>
+          <w:instrText xml:space="preserve"> HYPERLINK "</w:instrText>
+        </w:r>
+      </w:ins>
+      <w:r>
+        <w:instrText>http://www.formulatrix.com/demosite/liquid-handling/products/mantis/index.html#tabbed-nav=tab2</w:instrText>
+      </w:r>
+      <w:ins w:id="2" w:author="Hannah Drake" w:date="2014-04-15T12:06:00Z">
+        <w:r>
+          <w:instrText xml:space="preserve">" </w:instrText>
+        </w:r>
+        <w:r>
+          <w:fldChar w:fldCharType="separate"/>
+        </w:r>
+      </w:ins>
+      <w:r>
+        <w:rPr>
+          <w:rStyle w:val="Hyperlink"/>
+        </w:rPr>
         <w:t>http://www.formulatrix.com/demosite/liquid-handling/products/mantis/index.html#tabbed-nav=tab2</w:t>
       </w:r>
+      <w:ins w:id="3" w:author="Hannah Drake" w:date="2014-04-15T12:06:00Z">
+        <w:r>
+          <w:fldChar w:fldCharType="end"/>
+        </w:r>
+      </w:ins>
+    </w:p>
+    <w:p>
+      <w:pPr>
+        <w:rPr>
+          <w:ins w:id="4" w:author="Hannah Drake" w:date="2014-04-15T12:06:00Z"/>
+        </w:rPr>
+      </w:pPr>
+    </w:p>
+    <w:p>
+      <w:ins w:id="5" w:author="Hannah Drake" w:date="2014-04-15T12:06:00Z">
+        <w:r>
+          <w:t xml:space="preserve">Remove this page </w:t>
+        </w:r>
+        <w:proofErr w:type="gramStart"/>
+        <w:r>
+          <w:t>entirely,</w:t>
+        </w:r>
+        <w:proofErr w:type="gramEnd"/>
+        <w:r>
+          <w:t xml:space="preserve"> it’s completely redundant over key features.</w:t>
+        </w:r>
+      </w:ins>
+      <w:bookmarkStart w:id="6" w:name="_GoBack"/>
+      <w:bookmarkEnd w:id="6"/>
     </w:p>
     <w:p/>
     <w:p>
@@ -31,7 +87,7 @@
         </w:rPr>
         <w:t xml:space="preserve">The next generation Mantis - Continuous flow, </w:t>
       </w:r>
-      <w:del w:id="0" w:author="Ira Sabran" w:date="2014-04-04T15:50:00Z">
+      <w:del w:id="7" w:author="Ira Sabran" w:date="2014-04-04T15:50:00Z">
         <w:r>
           <w:rPr>
             <w:rFonts w:eastAsia="Times New Roman" w:cs="Times New Roman"/>
@@ -41,7 +97,7 @@
           <w:delText xml:space="preserve">Deep </w:delText>
         </w:r>
       </w:del>
-      <w:ins w:id="1" w:author="Ira Sabran" w:date="2014-04-04T15:50:00Z">
+      <w:ins w:id="8" w:author="Ira Sabran" w:date="2014-04-04T15:50:00Z">
         <w:r>
           <w:rPr>
             <w:rFonts w:eastAsia="Times New Roman" w:cs="Times New Roman"/>
@@ -81,7 +137,7 @@
         </w:rPr>
         <w:t xml:space="preserve">The </w:t>
       </w:r>
-      <w:del w:id="2" w:author="Ira Sabran" w:date="2014-04-04T15:53:00Z">
+      <w:del w:id="9" w:author="Ira Sabran" w:date="2014-04-04T15:53:00Z">
         <w:r>
           <w:rPr>
             <w:rFonts w:eastAsia="Times New Roman" w:cs="Times New Roman"/>
@@ -89,7 +145,7 @@
           <w:delText xml:space="preserve">latest revision of the </w:delText>
         </w:r>
       </w:del>
-      <w:ins w:id="3" w:author="Ira Sabran" w:date="2014-04-04T15:53:00Z">
+      <w:ins w:id="10" w:author="Ira Sabran" w:date="2014-04-04T15:53:00Z">
         <w:r>
           <w:rPr>
             <w:rFonts w:eastAsia="Times New Roman" w:cs="Times New Roman"/>
@@ -103,7 +159,7 @@
         </w:rPr>
         <w:t xml:space="preserve">Mantis combines the capabilities of </w:t>
       </w:r>
-      <w:del w:id="4" w:author="Ira Sabran" w:date="2014-04-04T15:54:00Z">
+      <w:del w:id="11" w:author="Ira Sabran" w:date="2014-04-04T15:54:00Z">
         <w:r>
           <w:rPr>
             <w:rFonts w:eastAsia="Times New Roman" w:cs="Times New Roman"/>
@@ -111,7 +167,7 @@
           <w:delText xml:space="preserve">the </w:delText>
         </w:r>
       </w:del>
-      <w:ins w:id="5" w:author="Ira Sabran" w:date="2014-04-04T15:54:00Z">
+      <w:ins w:id="12" w:author="Ira Sabran" w:date="2014-04-04T15:54:00Z">
         <w:r>
           <w:rPr>
             <w:rFonts w:eastAsia="Times New Roman" w:cs="Times New Roman"/>
@@ -131,7 +187,7 @@
         </w:rPr>
         <w:t xml:space="preserve">original design with some significant hardware upgrades </w:t>
       </w:r>
-      <w:del w:id="6" w:author="Ira Sabran" w:date="2014-04-04T15:54:00Z">
+      <w:del w:id="13" w:author="Ira Sabran" w:date="2014-04-04T15:54:00Z">
         <w:r>
           <w:rPr>
             <w:rFonts w:eastAsia="Times New Roman" w:cs="Times New Roman"/>
@@ -139,7 +195,7 @@
           <w:delText xml:space="preserve">to make </w:delText>
         </w:r>
       </w:del>
-      <w:ins w:id="7" w:author="Ira Sabran" w:date="2014-04-04T15:54:00Z">
+      <w:ins w:id="14" w:author="Ira Sabran" w:date="2014-04-04T15:54:00Z">
         <w:r>
           <w:rPr>
             <w:rFonts w:eastAsia="Times New Roman" w:cs="Times New Roman"/>
@@ -159,7 +215,7 @@
           <w:t xml:space="preserve"> </w:t>
         </w:r>
       </w:ins>
-      <w:del w:id="8" w:author="Ira Sabran" w:date="2014-04-04T15:55:00Z">
+      <w:del w:id="15" w:author="Ira Sabran" w:date="2014-04-04T15:55:00Z">
         <w:r>
           <w:rPr>
             <w:rFonts w:eastAsia="Times New Roman" w:cs="Times New Roman"/>
@@ -167,7 +223,7 @@
           <w:delText xml:space="preserve">this the most </w:delText>
         </w:r>
       </w:del>
-      <w:ins w:id="9" w:author="Ira Sabran" w:date="2014-04-04T15:55:00Z">
+      <w:ins w:id="16" w:author="Ira Sabran" w:date="2014-04-04T15:55:00Z">
         <w:r>
           <w:rPr>
             <w:rFonts w:eastAsia="Times New Roman" w:cs="Times New Roman"/>
@@ -181,7 +237,7 @@
         </w:rPr>
         <w:t xml:space="preserve">versatile </w:t>
       </w:r>
-      <w:ins w:id="10" w:author="Ira Sabran" w:date="2014-04-04T15:54:00Z">
+      <w:ins w:id="17" w:author="Ira Sabran" w:date="2014-04-04T15:54:00Z">
         <w:r>
           <w:rPr>
             <w:rFonts w:eastAsia="Times New Roman" w:cs="Times New Roman"/>
@@ -189,7 +245,7 @@
           <w:t>and robust</w:t>
         </w:r>
       </w:ins>
-      <w:del w:id="11" w:author="Ira Sabran" w:date="2014-04-04T15:55:00Z">
+      <w:del w:id="18" w:author="Ira Sabran" w:date="2014-04-04T15:55:00Z">
         <w:r>
           <w:rPr>
             <w:rFonts w:eastAsia="Times New Roman" w:cs="Times New Roman"/>
@@ -209,7 +265,7 @@
         <w:spacing w:after="0" w:line="240" w:lineRule="auto"/>
         <w:ind w:left="720"/>
         <w:rPr>
-          <w:ins w:id="12" w:author="Ira Sabran" w:date="2014-04-04T15:49:00Z"/>
+          <w:ins w:id="19" w:author="Ira Sabran" w:date="2014-04-04T15:49:00Z"/>
           <w:rFonts w:eastAsia="Times New Roman" w:cs="Times New Roman"/>
         </w:rPr>
       </w:pPr>
@@ -221,7 +277,7 @@
         </w:rPr>
         <w:t>Continuous Flow Dispensing (optional)</w:t>
       </w:r>
-      <w:del w:id="13" w:author="Ira Sabran" w:date="2014-04-04T15:56:00Z">
+      <w:del w:id="20" w:author="Ira Sabran" w:date="2014-04-04T15:56:00Z">
         <w:r>
           <w:rPr>
             <w:rFonts w:eastAsia="Times New Roman" w:cs="Times New Roman"/>
@@ -231,7 +287,7 @@
           <w:delText>:</w:delText>
         </w:r>
       </w:del>
-      <w:del w:id="14" w:author="Ira Sabran" w:date="2014-04-04T15:49:00Z">
+      <w:del w:id="21" w:author="Ira Sabran" w:date="2014-04-04T15:49:00Z">
         <w:r>
           <w:rPr>
             <w:rFonts w:eastAsia="Times New Roman" w:cs="Times New Roman"/>
@@ -254,7 +310,7 @@
         </w:rPr>
         <w:t xml:space="preserve">With </w:t>
       </w:r>
-      <w:ins w:id="15" w:author="Ira Sabran" w:date="2014-04-04T15:57:00Z">
+      <w:ins w:id="22" w:author="Ira Sabran" w:date="2014-04-04T15:57:00Z">
         <w:r>
           <w:rPr>
             <w:rFonts w:eastAsia="Times New Roman" w:cs="Times New Roman"/>
@@ -268,7 +324,7 @@
         </w:rPr>
         <w:t xml:space="preserve">optional continuous flow, the Mantis can pressurize an external </w:t>
       </w:r>
-      <w:del w:id="16" w:author="Ira Sabran" w:date="2014-04-04T15:57:00Z">
+      <w:del w:id="23" w:author="Ira Sabran" w:date="2014-04-04T15:57:00Z">
         <w:r>
           <w:rPr>
             <w:rFonts w:eastAsia="Times New Roman" w:cs="Times New Roman"/>
@@ -277,7 +333,7 @@
         </w:r>
       </w:del>
       <w:proofErr w:type="spellStart"/>
-      <w:ins w:id="17" w:author="Ira Sabran" w:date="2014-04-04T15:57:00Z">
+      <w:ins w:id="24" w:author="Ira Sabran" w:date="2014-04-04T15:57:00Z">
         <w:r>
           <w:rPr>
             <w:rFonts w:eastAsia="Times New Roman" w:cs="Times New Roman"/>
@@ -298,7 +354,7 @@
         </w:rPr>
         <w:t xml:space="preserve">to dispense liquids at a constant </w:t>
       </w:r>
-      <w:del w:id="18" w:author="Ira Sabran" w:date="2014-04-04T15:57:00Z">
+      <w:del w:id="25" w:author="Ira Sabran" w:date="2014-04-04T15:57:00Z">
         <w:r>
           <w:rPr>
             <w:rFonts w:eastAsia="Times New Roman" w:cs="Times New Roman"/>
@@ -312,7 +368,7 @@
         </w:rPr>
         <w:t xml:space="preserve">speed. This </w:t>
       </w:r>
-      <w:del w:id="19" w:author="Ira Sabran" w:date="2014-04-04T15:59:00Z">
+      <w:del w:id="26" w:author="Ira Sabran" w:date="2014-04-04T15:59:00Z">
         <w:r>
           <w:rPr>
             <w:rFonts w:eastAsia="Times New Roman" w:cs="Times New Roman"/>
@@ -326,7 +382,7 @@
         </w:rPr>
         <w:t xml:space="preserve">method </w:t>
       </w:r>
-      <w:del w:id="20" w:author="Ira Sabran" w:date="2014-04-04T15:59:00Z">
+      <w:del w:id="27" w:author="Ira Sabran" w:date="2014-04-04T15:59:00Z">
         <w:r>
           <w:rPr>
             <w:rFonts w:eastAsia="Times New Roman" w:cs="Times New Roman"/>
@@ -334,7 +390,7 @@
           <w:delText>allows for</w:delText>
         </w:r>
       </w:del>
-      <w:ins w:id="21" w:author="Ira Sabran" w:date="2014-04-04T15:59:00Z">
+      <w:ins w:id="28" w:author="Ira Sabran" w:date="2014-04-04T15:59:00Z">
         <w:r>
           <w:rPr>
             <w:rFonts w:eastAsia="Times New Roman" w:cs="Times New Roman"/>
@@ -348,7 +404,7 @@
         </w:rPr>
         <w:t xml:space="preserve"> filling </w:t>
       </w:r>
-      <w:ins w:id="22" w:author="Ira Sabran" w:date="2014-04-04T15:59:00Z">
+      <w:ins w:id="29" w:author="Ira Sabran" w:date="2014-04-04T15:59:00Z">
         <w:r>
           <w:rPr>
             <w:rFonts w:eastAsia="Times New Roman" w:cs="Times New Roman"/>
@@ -356,7 +412,7 @@
           <w:t>r</w:t>
         </w:r>
       </w:ins>
-      <w:ins w:id="23" w:author="Ira Sabran" w:date="2014-04-04T16:00:00Z">
+      <w:ins w:id="30" w:author="Ira Sabran" w:date="2014-04-04T16:00:00Z">
         <w:r>
           <w:rPr>
             <w:rFonts w:eastAsia="Times New Roman" w:cs="Times New Roman"/>
@@ -370,7 +426,7 @@
         </w:rPr>
         <w:t xml:space="preserve">7 </w:t>
       </w:r>
-      <w:del w:id="24" w:author="Ira Sabran" w:date="2014-04-04T16:00:00Z">
+      <w:del w:id="31" w:author="Ira Sabran" w:date="2014-04-04T16:00:00Z">
         <w:r>
           <w:rPr>
             <w:rFonts w:eastAsia="Times New Roman" w:cs="Times New Roman"/>
@@ -378,7 +434,7 @@
           <w:delText>times faster</w:delText>
         </w:r>
       </w:del>
-      <w:ins w:id="25" w:author="Ira Sabran" w:date="2014-04-04T16:00:00Z">
+      <w:ins w:id="32" w:author="Ira Sabran" w:date="2014-04-04T16:00:00Z">
         <w:r>
           <w:rPr>
             <w:rFonts w:eastAsia="Times New Roman" w:cs="Times New Roman"/>
@@ -392,7 +448,7 @@
         </w:rPr>
         <w:t xml:space="preserve"> </w:t>
       </w:r>
-      <w:ins w:id="26" w:author="Ira Sabran" w:date="2014-04-04T16:01:00Z">
+      <w:ins w:id="33" w:author="Ira Sabran" w:date="2014-04-04T16:01:00Z">
         <w:r>
           <w:rPr>
             <w:rFonts w:eastAsia="Times New Roman" w:cs="Times New Roman"/>
@@ -400,7 +456,7 @@
           <w:t>to</w:t>
         </w:r>
       </w:ins>
-      <w:del w:id="27" w:author="Ira Sabran" w:date="2014-04-04T16:00:00Z">
+      <w:del w:id="34" w:author="Ira Sabran" w:date="2014-04-04T16:00:00Z">
         <w:r>
           <w:rPr>
             <w:rFonts w:eastAsia="Times New Roman" w:cs="Times New Roman"/>
@@ -408,7 +464,7 @@
           <w:delText xml:space="preserve">(at </w:delText>
         </w:r>
       </w:del>
-      <w:del w:id="28" w:author="Ira Sabran" w:date="2014-04-04T16:01:00Z">
+      <w:del w:id="35" w:author="Ira Sabran" w:date="2014-04-04T16:01:00Z">
         <w:r>
           <w:rPr>
             <w:rFonts w:eastAsia="Times New Roman" w:cs="Times New Roman"/>
@@ -422,7 +478,7 @@
         </w:rPr>
         <w:t xml:space="preserve"> 150 μL/second</w:t>
       </w:r>
-      <w:ins w:id="29" w:author="Ira Sabran" w:date="2014-04-04T16:01:00Z">
+      <w:ins w:id="36" w:author="Ira Sabran" w:date="2014-04-04T16:01:00Z">
         <w:r>
           <w:rPr>
             <w:rFonts w:eastAsia="Times New Roman" w:cs="Times New Roman"/>
@@ -430,7 +486,7 @@
           <w:t>,</w:t>
         </w:r>
       </w:ins>
-      <w:del w:id="30" w:author="Ira Sabran" w:date="2014-04-04T16:00:00Z">
+      <w:del w:id="37" w:author="Ira Sabran" w:date="2014-04-04T16:00:00Z">
         <w:r>
           <w:rPr>
             <w:rFonts w:eastAsia="Times New Roman" w:cs="Times New Roman"/>
@@ -438,7 +494,7 @@
           <w:delText xml:space="preserve">) </w:delText>
         </w:r>
       </w:del>
-      <w:ins w:id="31" w:author="Ira Sabran" w:date="2014-04-04T16:00:00Z">
+      <w:ins w:id="38" w:author="Ira Sabran" w:date="2014-04-04T16:00:00Z">
         <w:r>
           <w:rPr>
             <w:rFonts w:eastAsia="Times New Roman" w:cs="Times New Roman"/>
@@ -464,7 +520,7 @@
         </w:rPr>
         <w:t xml:space="preserve">than </w:t>
       </w:r>
-      <w:del w:id="32" w:author="Ira Sabran" w:date="2014-04-04T15:58:00Z">
+      <w:del w:id="39" w:author="Ira Sabran" w:date="2014-04-04T15:58:00Z">
         <w:r>
           <w:rPr>
             <w:rFonts w:eastAsia="Times New Roman" w:cs="Times New Roman"/>
@@ -478,7 +534,7 @@
         </w:rPr>
         <w:t xml:space="preserve">previous </w:t>
       </w:r>
-      <w:del w:id="33" w:author="Ira Sabran" w:date="2014-04-04T15:58:00Z">
+      <w:del w:id="40" w:author="Ira Sabran" w:date="2014-04-04T15:58:00Z">
         <w:r>
           <w:rPr>
             <w:rFonts w:eastAsia="Times New Roman" w:cs="Times New Roman"/>
@@ -486,7 +542,7 @@
           <w:delText>Mantis</w:delText>
         </w:r>
       </w:del>
-      <w:ins w:id="34" w:author="Ira Sabran" w:date="2014-04-04T15:58:00Z">
+      <w:ins w:id="41" w:author="Ira Sabran" w:date="2014-04-04T15:58:00Z">
         <w:r>
           <w:rPr>
             <w:rFonts w:eastAsia="Times New Roman" w:cs="Times New Roman"/>
@@ -500,7 +556,7 @@
         </w:rPr>
         <w:t>. This increased dispensing speed is suitable for filling deep well blocks.</w:t>
       </w:r>
-      <w:del w:id="35" w:author="Ira Sabran" w:date="2014-04-04T16:02:00Z">
+      <w:del w:id="42" w:author="Ira Sabran" w:date="2014-04-04T16:02:00Z">
         <w:r>
           <w:rPr>
             <w:rFonts w:eastAsia="Times New Roman" w:cs="Times New Roman"/>
@@ -514,7 +570,7 @@
         <w:spacing w:after="0" w:line="240" w:lineRule="auto"/>
         <w:ind w:left="720"/>
         <w:rPr>
-          <w:ins w:id="36" w:author="Ira Sabran" w:date="2014-04-04T15:49:00Z"/>
+          <w:ins w:id="43" w:author="Ira Sabran" w:date="2014-04-04T15:49:00Z"/>
           <w:rFonts w:eastAsia="Times New Roman" w:cs="Times New Roman"/>
         </w:rPr>
       </w:pPr>
@@ -526,7 +582,7 @@
         </w:rPr>
         <w:t>Extended Z-Axis for Deep Well Blocks</w:t>
       </w:r>
-      <w:del w:id="37" w:author="Ira Sabran" w:date="2014-04-04T15:56:00Z">
+      <w:del w:id="44" w:author="Ira Sabran" w:date="2014-04-04T15:56:00Z">
         <w:r>
           <w:rPr>
             <w:rFonts w:eastAsia="Times New Roman" w:cs="Times New Roman"/>
@@ -536,7 +592,7 @@
           <w:delText>:</w:delText>
         </w:r>
       </w:del>
-      <w:del w:id="38" w:author="Ira Sabran" w:date="2014-04-04T15:49:00Z">
+      <w:del w:id="45" w:author="Ira Sabran" w:date="2014-04-04T15:49:00Z">
         <w:r>
           <w:rPr>
             <w:rFonts w:eastAsia="Times New Roman" w:cs="Times New Roman"/>
@@ -559,7 +615,7 @@
         </w:rPr>
         <w:t xml:space="preserve">The </w:t>
       </w:r>
-      <w:ins w:id="39" w:author="Ira Sabran" w:date="2014-04-04T16:03:00Z">
+      <w:ins w:id="46" w:author="Ira Sabran" w:date="2014-04-04T16:03:00Z">
         <w:r>
           <w:rPr>
             <w:rFonts w:eastAsia="Times New Roman" w:cs="Times New Roman"/>
@@ -567,7 +623,7 @@
           <w:t>Mantis</w:t>
         </w:r>
       </w:ins>
-      <w:ins w:id="40" w:author="Ira Sabran" w:date="2014-04-04T16:04:00Z">
+      <w:ins w:id="47" w:author="Ira Sabran" w:date="2014-04-04T16:04:00Z">
         <w:r>
           <w:rPr>
             <w:rFonts w:eastAsia="Times New Roman" w:cs="Times New Roman"/>
@@ -575,7 +631,7 @@
           <w:t>’</w:t>
         </w:r>
       </w:ins>
-      <w:ins w:id="41" w:author="Ira Sabran" w:date="2014-04-04T16:03:00Z">
+      <w:ins w:id="48" w:author="Ira Sabran" w:date="2014-04-04T16:03:00Z">
         <w:r>
           <w:rPr>
             <w:rFonts w:eastAsia="Times New Roman" w:cs="Times New Roman"/>
@@ -589,7 +645,7 @@
         </w:rPr>
         <w:t xml:space="preserve">dispense head </w:t>
       </w:r>
-      <w:del w:id="42" w:author="Ira Sabran" w:date="2014-04-04T16:03:00Z">
+      <w:del w:id="49" w:author="Ira Sabran" w:date="2014-04-04T16:03:00Z">
         <w:r>
           <w:rPr>
             <w:rFonts w:eastAsia="Times New Roman" w:cs="Times New Roman"/>
@@ -603,7 +659,7 @@
         </w:rPr>
         <w:t xml:space="preserve">has </w:t>
       </w:r>
-      <w:ins w:id="43" w:author="Ira Sabran" w:date="2014-04-04T16:03:00Z">
+      <w:ins w:id="50" w:author="Ira Sabran" w:date="2014-04-04T16:03:00Z">
         <w:r>
           <w:rPr>
             <w:rFonts w:eastAsia="Times New Roman" w:cs="Times New Roman"/>
@@ -617,7 +673,7 @@
         </w:rPr>
         <w:t xml:space="preserve">clearance </w:t>
       </w:r>
-      <w:ins w:id="44" w:author="Ira Sabran" w:date="2014-04-04T16:03:00Z">
+      <w:ins w:id="51" w:author="Ira Sabran" w:date="2014-04-04T16:03:00Z">
         <w:r>
           <w:rPr>
             <w:rFonts w:eastAsia="Times New Roman" w:cs="Times New Roman"/>
@@ -631,7 +687,7 @@
         </w:rPr>
         <w:t xml:space="preserve">up to </w:t>
       </w:r>
-      <w:del w:id="45" w:author="Ira Sabran" w:date="2014-04-04T16:03:00Z">
+      <w:del w:id="52" w:author="Ira Sabran" w:date="2014-04-04T16:03:00Z">
         <w:r>
           <w:rPr>
             <w:rFonts w:eastAsia="Times New Roman" w:cs="Times New Roman"/>
@@ -639,7 +695,7 @@
           <w:delText xml:space="preserve">54mm </w:delText>
         </w:r>
       </w:del>
-      <w:ins w:id="46" w:author="Ira Sabran" w:date="2014-04-04T16:03:00Z">
+      <w:ins w:id="53" w:author="Ira Sabran" w:date="2014-04-04T16:03:00Z">
         <w:r>
           <w:rPr>
             <w:rFonts w:eastAsia="Times New Roman" w:cs="Times New Roman"/>
@@ -671,7 +727,7 @@
         <w:spacing w:after="0" w:line="240" w:lineRule="auto"/>
         <w:ind w:left="720"/>
         <w:rPr>
-          <w:ins w:id="47" w:author="Ira Sabran" w:date="2014-04-04T15:49:00Z"/>
+          <w:ins w:id="54" w:author="Ira Sabran" w:date="2014-04-04T15:49:00Z"/>
           <w:rFonts w:eastAsia="Times New Roman" w:cs="Times New Roman"/>
         </w:rPr>
       </w:pPr>
@@ -683,7 +739,7 @@
         </w:rPr>
         <w:t>Integrated Ingredient Holders (optional)</w:t>
       </w:r>
-      <w:del w:id="48" w:author="Ira Sabran" w:date="2014-04-04T15:56:00Z">
+      <w:del w:id="55" w:author="Ira Sabran" w:date="2014-04-04T15:56:00Z">
         <w:r>
           <w:rPr>
             <w:rFonts w:eastAsia="Times New Roman" w:cs="Times New Roman"/>
@@ -693,7 +749,7 @@
           <w:delText>:</w:delText>
         </w:r>
       </w:del>
-      <w:del w:id="49" w:author="Ira Sabran" w:date="2014-04-04T15:49:00Z">
+      <w:del w:id="56" w:author="Ira Sabran" w:date="2014-04-04T15:49:00Z">
         <w:r>
           <w:rPr>
             <w:rFonts w:eastAsia="Times New Roman" w:cs="Times New Roman"/>
@@ -710,7 +766,7 @@
           <w:rFonts w:eastAsia="Times New Roman" w:cs="Times New Roman"/>
         </w:rPr>
       </w:pPr>
-      <w:del w:id="50" w:author="Ira Sabran" w:date="2014-04-04T16:04:00Z">
+      <w:del w:id="57" w:author="Ira Sabran" w:date="2014-04-04T16:04:00Z">
         <w:r>
           <w:rPr>
             <w:rFonts w:eastAsia="Times New Roman" w:cs="Times New Roman"/>
@@ -724,7 +780,7 @@
         </w:rPr>
         <w:t xml:space="preserve">Mantis comes fitted with removable </w:t>
       </w:r>
-      <w:del w:id="51" w:author="Ira Sabran" w:date="2014-04-04T16:04:00Z">
+      <w:del w:id="58" w:author="Ira Sabran" w:date="2014-04-04T16:04:00Z">
         <w:r>
           <w:rPr>
             <w:rFonts w:eastAsia="Times New Roman" w:cs="Times New Roman"/>
@@ -732,7 +788,7 @@
           <w:delText xml:space="preserve">ingredient </w:delText>
         </w:r>
       </w:del>
-      <w:ins w:id="52" w:author="Ira Sabran" w:date="2014-04-04T16:04:00Z">
+      <w:ins w:id="59" w:author="Ira Sabran" w:date="2014-04-04T16:04:00Z">
         <w:r>
           <w:rPr>
             <w:rFonts w:eastAsia="Times New Roman" w:cs="Times New Roman"/>
@@ -746,7 +802,7 @@
           <w:t xml:space="preserve"> </w:t>
         </w:r>
       </w:ins>
-      <w:del w:id="53" w:author="Ira Sabran" w:date="2014-04-04T16:04:00Z">
+      <w:del w:id="60" w:author="Ira Sabran" w:date="2014-04-04T16:04:00Z">
         <w:r>
           <w:rPr>
             <w:rFonts w:eastAsia="Times New Roman" w:cs="Times New Roman"/>
@@ -754,7 +810,7 @@
           <w:delText xml:space="preserve">holders </w:delText>
         </w:r>
       </w:del>
-      <w:ins w:id="54" w:author="Ira Sabran" w:date="2014-04-04T16:04:00Z">
+      <w:ins w:id="61" w:author="Ira Sabran" w:date="2014-04-04T16:04:00Z">
         <w:r>
           <w:rPr>
             <w:rFonts w:eastAsia="Times New Roman" w:cs="Times New Roman"/>
@@ -774,7 +830,7 @@
         </w:rPr>
         <w:t xml:space="preserve">that allow </w:t>
       </w:r>
-      <w:del w:id="55" w:author="Ira Sabran" w:date="2014-04-04T16:04:00Z">
+      <w:del w:id="62" w:author="Ira Sabran" w:date="2014-04-04T16:04:00Z">
         <w:r>
           <w:rPr>
             <w:rFonts w:eastAsia="Times New Roman" w:cs="Times New Roman"/>
@@ -782,7 +838,7 @@
           <w:delText xml:space="preserve">ingredients </w:delText>
         </w:r>
       </w:del>
-      <w:ins w:id="56" w:author="Ira Sabran" w:date="2014-04-04T16:04:00Z">
+      <w:ins w:id="63" w:author="Ira Sabran" w:date="2014-04-04T16:04:00Z">
         <w:r>
           <w:rPr>
             <w:rFonts w:eastAsia="Times New Roman" w:cs="Times New Roman"/>
@@ -802,7 +858,7 @@
         </w:rPr>
         <w:t xml:space="preserve">in 50ml </w:t>
       </w:r>
-      <w:del w:id="57" w:author="Ira Sabran" w:date="2014-04-04T16:04:00Z">
+      <w:del w:id="64" w:author="Ira Sabran" w:date="2014-04-04T16:04:00Z">
         <w:r>
           <w:rPr>
             <w:rFonts w:eastAsia="Times New Roman" w:cs="Times New Roman"/>
@@ -810,7 +866,7 @@
           <w:delText xml:space="preserve">falcon </w:delText>
         </w:r>
       </w:del>
-      <w:ins w:id="58" w:author="Ira Sabran" w:date="2014-04-04T16:04:00Z">
+      <w:ins w:id="65" w:author="Ira Sabran" w:date="2014-04-04T16:04:00Z">
         <w:r>
           <w:rPr>
             <w:rFonts w:eastAsia="Times New Roman" w:cs="Times New Roman"/>
@@ -830,7 +886,7 @@
         </w:rPr>
         <w:t xml:space="preserve">tubes to </w:t>
       </w:r>
-      <w:del w:id="59" w:author="Ira Sabran" w:date="2014-04-04T16:05:00Z">
+      <w:del w:id="66" w:author="Ira Sabran" w:date="2014-04-04T16:05:00Z">
         <w:r>
           <w:rPr>
             <w:rFonts w:eastAsia="Times New Roman" w:cs="Times New Roman"/>
@@ -838,7 +894,7 @@
           <w:delText xml:space="preserve">sit </w:delText>
         </w:r>
       </w:del>
-      <w:ins w:id="60" w:author="Ira Sabran" w:date="2014-04-04T16:05:00Z">
+      <w:ins w:id="67" w:author="Ira Sabran" w:date="2014-04-04T16:05:00Z">
         <w:r>
           <w:rPr>
             <w:rFonts w:eastAsia="Times New Roman" w:cs="Times New Roman"/>
@@ -858,7 +914,7 @@
         </w:rPr>
         <w:t xml:space="preserve">safely during </w:t>
       </w:r>
-      <w:del w:id="61" w:author="Ira Sabran" w:date="2014-04-04T16:05:00Z">
+      <w:del w:id="68" w:author="Ira Sabran" w:date="2014-04-04T16:05:00Z">
         <w:r>
           <w:rPr>
             <w:rFonts w:eastAsia="Times New Roman" w:cs="Times New Roman"/>
@@ -866,7 +922,7 @@
           <w:delText xml:space="preserve">the dispense </w:delText>
         </w:r>
       </w:del>
-      <w:ins w:id="62" w:author="Ira Sabran" w:date="2014-04-04T16:05:00Z">
+      <w:ins w:id="69" w:author="Ira Sabran" w:date="2014-04-04T16:05:00Z">
         <w:r>
           <w:rPr>
             <w:rFonts w:eastAsia="Times New Roman" w:cs="Times New Roman"/>
@@ -892,7 +948,7 @@
         </w:rPr>
         <w:t>with no need for additional racks or risk of tipping/spilling.</w:t>
       </w:r>
-      <w:del w:id="63" w:author="Ira Sabran" w:date="2014-04-04T16:05:00Z">
+      <w:del w:id="70" w:author="Ira Sabran" w:date="2014-04-04T16:05:00Z">
         <w:r>
           <w:rPr>
             <w:rFonts w:eastAsia="Times New Roman" w:cs="Times New Roman"/>
@@ -906,7 +962,7 @@
         <w:spacing w:after="0" w:line="240" w:lineRule="auto"/>
         <w:ind w:left="720"/>
         <w:rPr>
-          <w:ins w:id="64" w:author="Ira Sabran" w:date="2014-04-04T15:49:00Z"/>
+          <w:ins w:id="71" w:author="Ira Sabran" w:date="2014-04-04T15:49:00Z"/>
           <w:rFonts w:eastAsia="Times New Roman" w:cs="Times New Roman"/>
         </w:rPr>
       </w:pPr>
@@ -918,7 +974,7 @@
         </w:rPr>
         <w:t>Dual Wash Stations</w:t>
       </w:r>
-      <w:del w:id="65" w:author="Ira Sabran" w:date="2014-04-04T15:56:00Z">
+      <w:del w:id="72" w:author="Ira Sabran" w:date="2014-04-04T15:56:00Z">
         <w:r>
           <w:rPr>
             <w:rFonts w:eastAsia="Times New Roman" w:cs="Times New Roman"/>
@@ -928,7 +984,7 @@
           <w:delText>:</w:delText>
         </w:r>
       </w:del>
-      <w:del w:id="66" w:author="Ira Sabran" w:date="2014-04-04T15:49:00Z">
+      <w:del w:id="73" w:author="Ira Sabran" w:date="2014-04-04T15:49:00Z">
         <w:r>
           <w:rPr>
             <w:rFonts w:eastAsia="Times New Roman" w:cs="Times New Roman"/>
@@ -951,7 +1007,7 @@
         </w:rPr>
         <w:t xml:space="preserve">The dual wash stations built into the Mantis allow for easy sterilization during dispenses. One station can </w:t>
       </w:r>
-      <w:del w:id="67" w:author="Ira Sabran" w:date="2014-04-04T16:08:00Z">
+      <w:del w:id="74" w:author="Ira Sabran" w:date="2014-04-04T16:08:00Z">
         <w:r>
           <w:rPr>
             <w:rFonts w:eastAsia="Times New Roman" w:cs="Times New Roman"/>
@@ -959,7 +1015,7 @@
           <w:delText>be used for</w:delText>
         </w:r>
       </w:del>
-      <w:ins w:id="68" w:author="Ira Sabran" w:date="2014-04-04T16:11:00Z">
+      <w:ins w:id="75" w:author="Ira Sabran" w:date="2014-04-04T16:11:00Z">
         <w:r>
           <w:rPr>
             <w:rFonts w:eastAsia="Times New Roman" w:cs="Times New Roman"/>
@@ -973,7 +1029,7 @@
         </w:rPr>
         <w:t xml:space="preserve"> bleach or alcohol</w:t>
       </w:r>
-      <w:del w:id="69" w:author="Ira Sabran" w:date="2014-04-04T16:11:00Z">
+      <w:del w:id="76" w:author="Ira Sabran" w:date="2014-04-04T16:11:00Z">
         <w:r>
           <w:rPr>
             <w:rFonts w:eastAsia="Times New Roman" w:cs="Times New Roman"/>
@@ -981,7 +1037,7 @@
           <w:delText xml:space="preserve"> </w:delText>
         </w:r>
       </w:del>
-      <w:del w:id="70" w:author="Ira Sabran" w:date="2014-04-04T16:07:00Z">
+      <w:del w:id="77" w:author="Ira Sabran" w:date="2014-04-04T16:07:00Z">
         <w:r>
           <w:rPr>
             <w:rFonts w:eastAsia="Times New Roman" w:cs="Times New Roman"/>
@@ -989,7 +1045,7 @@
           <w:delText xml:space="preserve">for </w:delText>
         </w:r>
       </w:del>
-      <w:del w:id="71" w:author="Ira Sabran" w:date="2014-04-04T16:11:00Z">
+      <w:del w:id="78" w:author="Ira Sabran" w:date="2014-04-04T16:11:00Z">
         <w:r>
           <w:rPr>
             <w:rFonts w:eastAsia="Times New Roman" w:cs="Times New Roman"/>
@@ -997,7 +1053,7 @@
           <w:delText>sterilization</w:delText>
         </w:r>
       </w:del>
-      <w:ins w:id="72" w:author="Ira Sabran" w:date="2014-04-04T16:12:00Z">
+      <w:ins w:id="79" w:author="Ira Sabran" w:date="2014-04-04T16:12:00Z">
         <w:r>
           <w:rPr>
             <w:rFonts w:eastAsia="Times New Roman" w:cs="Times New Roman"/>
@@ -1011,7 +1067,7 @@
         </w:rPr>
         <w:t>, while the second station</w:t>
       </w:r>
-      <w:ins w:id="73" w:author="Ira Sabran" w:date="2014-04-04T16:12:00Z">
+      <w:ins w:id="80" w:author="Ira Sabran" w:date="2014-04-04T16:12:00Z">
         <w:r>
           <w:rPr>
             <w:rFonts w:eastAsia="Times New Roman" w:cs="Times New Roman"/>
@@ -1025,7 +1081,7 @@
         </w:rPr>
         <w:t xml:space="preserve"> contain</w:t>
       </w:r>
-      <w:del w:id="74" w:author="Ira Sabran" w:date="2014-04-04T16:12:00Z">
+      <w:del w:id="81" w:author="Ira Sabran" w:date="2014-04-04T16:12:00Z">
         <w:r>
           <w:rPr>
             <w:rFonts w:eastAsia="Times New Roman" w:cs="Times New Roman"/>
@@ -1039,7 +1095,7 @@
         </w:rPr>
         <w:t xml:space="preserve"> </w:t>
       </w:r>
-      <w:del w:id="75" w:author="Ira Sabran" w:date="2014-04-04T16:07:00Z">
+      <w:del w:id="82" w:author="Ira Sabran" w:date="2014-04-04T16:07:00Z">
         <w:r>
           <w:rPr>
             <w:rFonts w:eastAsia="Times New Roman" w:cs="Times New Roman"/>
@@ -1053,7 +1109,7 @@
         </w:rPr>
         <w:t>a final rinse</w:t>
       </w:r>
-      <w:ins w:id="76" w:author="Ira Sabran" w:date="2014-04-04T16:07:00Z">
+      <w:ins w:id="83" w:author="Ira Sabran" w:date="2014-04-04T16:07:00Z">
         <w:r>
           <w:rPr>
             <w:rFonts w:eastAsia="Times New Roman" w:cs="Times New Roman"/>
@@ -1067,7 +1123,7 @@
         </w:rPr>
         <w:t>.</w:t>
       </w:r>
-      <w:del w:id="77" w:author="Ira Sabran" w:date="2014-04-04T16:07:00Z">
+      <w:del w:id="84" w:author="Ira Sabran" w:date="2014-04-04T16:07:00Z">
         <w:r>
           <w:rPr>
             <w:rFonts w:eastAsia="Times New Roman" w:cs="Times New Roman"/>
@@ -1075,8 +1131,6 @@
           <w:delText xml:space="preserve"> </w:delText>
         </w:r>
       </w:del>
-      <w:bookmarkStart w:id="78" w:name="_GoBack"/>
-      <w:bookmarkEnd w:id="78"/>
     </w:p>
     <w:p/>
     <w:sectPr>
@@ -1098,7 +1152,7 @@
 </file>
 
 <file path=word/styles.xml><?xml version="1.0" encoding="utf-8"?>
-<w:styles xmlns:mc="http://schemas.openxmlformats.org/markup-compatibility/2006" xmlns:r="http://schemas.openxmlformats.org/officeDocument/2006/relationships" xmlns:w="http://schemas.openxmlformats.org/wordprocessingml/2006/main" xmlns:w14="http://schemas.microsoft.com/office/word/2010/wordml" xmlns:w15="http://schemas.microsoft.com/office/word/2012/wordml" mc:Ignorable="w14 w15">
+<w:styles xmlns:mc="http://schemas.openxmlformats.org/markup-compatibility/2006" xmlns:r="http://schemas.openxmlformats.org/officeDocument/2006/relationships" xmlns:w="http://schemas.openxmlformats.org/wordprocessingml/2006/main" xmlns:w14="http://schemas.microsoft.com/office/word/2010/wordml" mc:Ignorable="w14">
   <w:docDefaults>
     <w:rPrDefault>
       <w:rPr>
@@ -1114,378 +1168,144 @@
       </w:pPr>
     </w:pPrDefault>
   </w:docDefaults>
-  <w:latentStyles w:defLockedState="0" w:defUIPriority="99" w:defSemiHidden="0" w:defUnhideWhenUsed="0" w:defQFormat="0" w:count="371">
-    <w:lsdException w:name="Normal" w:uiPriority="0" w:qFormat="1"/>
-    <w:lsdException w:name="heading 1" w:uiPriority="9" w:qFormat="1"/>
-    <w:lsdException w:name="heading 2" w:semiHidden="1" w:uiPriority="9" w:unhideWhenUsed="1" w:qFormat="1"/>
-    <w:lsdException w:name="heading 3" w:semiHidden="1" w:uiPriority="9" w:unhideWhenUsed="1" w:qFormat="1"/>
-    <w:lsdException w:name="heading 4" w:semiHidden="1" w:uiPriority="9" w:unhideWhenUsed="1" w:qFormat="1"/>
-    <w:lsdException w:name="heading 5" w:semiHidden="1" w:uiPriority="9" w:unhideWhenUsed="1" w:qFormat="1"/>
-    <w:lsdException w:name="heading 6" w:semiHidden="1" w:uiPriority="9" w:unhideWhenUsed="1" w:qFormat="1"/>
-    <w:lsdException w:name="heading 7" w:semiHidden="1" w:uiPriority="9" w:unhideWhenUsed="1" w:qFormat="1"/>
-    <w:lsdException w:name="heading 8" w:semiHidden="1" w:uiPriority="9" w:unhideWhenUsed="1" w:qFormat="1"/>
-    <w:lsdException w:name="heading 9" w:semiHidden="1" w:uiPriority="9" w:unhideWhenUsed="1" w:qFormat="1"/>
-    <w:lsdException w:name="index 1" w:semiHidden="1" w:unhideWhenUsed="1"/>
-    <w:lsdException w:name="index 2" w:semiHidden="1" w:unhideWhenUsed="1"/>
-    <w:lsdException w:name="index 3" w:semiHidden="1" w:unhideWhenUsed="1"/>
-    <w:lsdException w:name="index 4" w:semiHidden="1" w:unhideWhenUsed="1"/>
-    <w:lsdException w:name="index 5" w:semiHidden="1" w:unhideWhenUsed="1"/>
-    <w:lsdException w:name="index 6" w:semiHidden="1" w:unhideWhenUsed="1"/>
-    <w:lsdException w:name="index 7" w:semiHidden="1" w:unhideWhenUsed="1"/>
-    <w:lsdException w:name="index 8" w:semiHidden="1" w:unhideWhenUsed="1"/>
-    <w:lsdException w:name="index 9" w:semiHidden="1" w:unhideWhenUsed="1"/>
-    <w:lsdException w:name="toc 1" w:semiHidden="1" w:uiPriority="39" w:unhideWhenUsed="1"/>
-    <w:lsdException w:name="toc 2" w:semiHidden="1" w:uiPriority="39" w:unhideWhenUsed="1"/>
-    <w:lsdException w:name="toc 3" w:semiHidden="1" w:uiPriority="39" w:unhideWhenUsed="1"/>
-    <w:lsdException w:name="toc 4" w:semiHidden="1" w:uiPriority="39" w:unhideWhenUsed="1"/>
-    <w:lsdException w:name="toc 5" w:semiHidden="1" w:uiPriority="39" w:unhideWhenUsed="1"/>
-    <w:lsdException w:name="toc 6" w:semiHidden="1" w:uiPriority="39" w:unhideWhenUsed="1"/>
-    <w:lsdException w:name="toc 7" w:semiHidden="1" w:uiPriority="39" w:unhideWhenUsed="1"/>
-    <w:lsdException w:name="toc 8" w:semiHidden="1" w:uiPriority="39" w:unhideWhenUsed="1"/>
-    <w:lsdException w:name="toc 9" w:semiHidden="1" w:uiPriority="39" w:unhideWhenUsed="1"/>
-    <w:lsdException w:name="Normal Indent" w:semiHidden="1" w:unhideWhenUsed="1"/>
-    <w:lsdException w:name="footnote text" w:semiHidden="1" w:unhideWhenUsed="1"/>
-    <w:lsdException w:name="annotation text" w:semiHidden="1" w:unhideWhenUsed="1"/>
-    <w:lsdException w:name="header" w:semiHidden="1" w:unhideWhenUsed="1"/>
-    <w:lsdException w:name="footer" w:semiHidden="1" w:unhideWhenUsed="1"/>
-    <w:lsdException w:name="index heading" w:semiHidden="1" w:unhideWhenUsed="1"/>
-    <w:lsdException w:name="caption" w:semiHidden="1" w:uiPriority="35" w:unhideWhenUsed="1" w:qFormat="1"/>
-    <w:lsdException w:name="table of figures" w:semiHidden="1" w:unhideWhenUsed="1"/>
-    <w:lsdException w:name="envelope address" w:semiHidden="1" w:unhideWhenUsed="1"/>
-    <w:lsdException w:name="envelope return" w:semiHidden="1" w:unhideWhenUsed="1"/>
-    <w:lsdException w:name="footnote reference" w:semiHidden="1" w:unhideWhenUsed="1"/>
-    <w:lsdException w:name="annotation reference" w:semiHidden="1" w:unhideWhenUsed="1"/>
-    <w:lsdException w:name="line number" w:semiHidden="1" w:unhideWhenUsed="1"/>
-    <w:lsdException w:name="page number" w:semiHidden="1" w:unhideWhenUsed="1"/>
-    <w:lsdException w:name="endnote reference" w:semiHidden="1" w:unhideWhenUsed="1"/>
-    <w:lsdException w:name="endnote text" w:semiHidden="1" w:unhideWhenUsed="1"/>
-    <w:lsdException w:name="table of authorities" w:semiHidden="1" w:unhideWhenUsed="1"/>
-    <w:lsdException w:name="macro" w:semiHidden="1" w:unhideWhenUsed="1"/>
-    <w:lsdException w:name="toa heading" w:semiHidden="1" w:unhideWhenUsed="1"/>
-    <w:lsdException w:name="List" w:semiHidden="1" w:unhideWhenUsed="1"/>
-    <w:lsdException w:name="List Bullet" w:semiHidden="1" w:unhideWhenUsed="1"/>
-    <w:lsdException w:name="List Number" w:semiHidden="1" w:unhideWhenUsed="1"/>
-    <w:lsdException w:name="List 2" w:semiHidden="1" w:unhideWhenUsed="1"/>
-    <w:lsdException w:name="List 3" w:semiHidden="1" w:unhideWhenUsed="1"/>
-    <w:lsdException w:name="List 4" w:semiHidden="1" w:unhideWhenUsed="1"/>
-    <w:lsdException w:name="List 5" w:semiHidden="1" w:unhideWhenUsed="1"/>
-    <w:lsdException w:name="List Bullet 2" w:semiHidden="1" w:unhideWhenUsed="1"/>
-    <w:lsdException w:name="List Bullet 3" w:semiHidden="1" w:unhideWhenUsed="1"/>
-    <w:lsdException w:name="List Bullet 4" w:semiHidden="1" w:unhideWhenUsed="1"/>
-    <w:lsdException w:name="List Bullet 5" w:semiHidden="1" w:unhideWhenUsed="1"/>
-    <w:lsdException w:name="List Number 2" w:semiHidden="1" w:unhideWhenUsed="1"/>
-    <w:lsdException w:name="List Number 3" w:semiHidden="1" w:unhideWhenUsed="1"/>
-    <w:lsdException w:name="List Number 4" w:semiHidden="1" w:unhideWhenUsed="1"/>
-    <w:lsdException w:name="List Number 5" w:semiHidden="1" w:unhideWhenUsed="1"/>
-    <w:lsdException w:name="Title" w:uiPriority="10" w:qFormat="1"/>
-    <w:lsdException w:name="Closing" w:semiHidden="1" w:unhideWhenUsed="1"/>
-    <w:lsdException w:name="Signature" w:semiHidden="1" w:unhideWhenUsed="1"/>
-    <w:lsdException w:name="Default Paragraph Font" w:semiHidden="1" w:uiPriority="1" w:unhideWhenUsed="1"/>
-    <w:lsdException w:name="Body Text" w:semiHidden="1" w:unhideWhenUsed="1"/>
-    <w:lsdException w:name="Body Text Indent" w:semiHidden="1" w:unhideWhenUsed="1"/>
-    <w:lsdException w:name="List Continue" w:semiHidden="1" w:unhideWhenUsed="1"/>
-    <w:lsdException w:name="List Continue 2" w:semiHidden="1" w:unhideWhenUsed="1"/>
-    <w:lsdException w:name="List Continue 3" w:semiHidden="1" w:unhideWhenUsed="1"/>
-    <w:lsdException w:name="List Continue 4" w:semiHidden="1" w:unhideWhenUsed="1"/>
-    <w:lsdException w:name="List Continue 5" w:semiHidden="1" w:unhideWhenUsed="1"/>
-    <w:lsdException w:name="Message Header" w:semiHidden="1" w:unhideWhenUsed="1"/>
-    <w:lsdException w:name="Subtitle" w:uiPriority="11" w:qFormat="1"/>
-    <w:lsdException w:name="Salutation" w:semiHidden="1" w:unhideWhenUsed="1"/>
-    <w:lsdException w:name="Date" w:semiHidden="1" w:unhideWhenUsed="1"/>
-    <w:lsdException w:name="Body Text First Indent" w:semiHidden="1" w:unhideWhenUsed="1"/>
-    <w:lsdException w:name="Body Text First Indent 2" w:semiHidden="1" w:unhideWhenUsed="1"/>
-    <w:lsdException w:name="Note Heading" w:semiHidden="1" w:unhideWhenUsed="1"/>
-    <w:lsdException w:name="Body Text 2" w:semiHidden="1" w:unhideWhenUsed="1"/>
-    <w:lsdException w:name="Body Text 3" w:semiHidden="1" w:unhideWhenUsed="1"/>
-    <w:lsdException w:name="Body Text Indent 2" w:semiHidden="1" w:unhideWhenUsed="1"/>
-    <w:lsdException w:name="Body Text Indent 3" w:semiHidden="1" w:unhideWhenUsed="1"/>
-    <w:lsdException w:name="Block Text" w:semiHidden="1" w:unhideWhenUsed="1"/>
-    <w:lsdException w:name="Hyperlink" w:semiHidden="1" w:unhideWhenUsed="1"/>
-    <w:lsdException w:name="FollowedHyperlink" w:semiHidden="1" w:unhideWhenUsed="1"/>
-    <w:lsdException w:name="Strong" w:uiPriority="22" w:qFormat="1"/>
-    <w:lsdException w:name="Emphasis" w:uiPriority="20" w:qFormat="1"/>
-    <w:lsdException w:name="Document Map" w:semiHidden="1" w:unhideWhenUsed="1"/>
-    <w:lsdException w:name="Plain Text" w:semiHidden="1" w:unhideWhenUsed="1"/>
-    <w:lsdException w:name="E-mail Signature" w:semiHidden="1" w:unhideWhenUsed="1"/>
-    <w:lsdException w:name="HTML Top of Form" w:semiHidden="1" w:unhideWhenUsed="1"/>
-    <w:lsdException w:name="HTML Bottom of Form" w:semiHidden="1" w:unhideWhenUsed="1"/>
-    <w:lsdException w:name="Normal (Web)" w:semiHidden="1" w:unhideWhenUsed="1"/>
-    <w:lsdException w:name="HTML Acronym" w:semiHidden="1" w:unhideWhenUsed="1"/>
-    <w:lsdException w:name="HTML Address" w:semiHidden="1" w:unhideWhenUsed="1"/>
-    <w:lsdException w:name="HTML Cite" w:semiHidden="1" w:unhideWhenUsed="1"/>
-    <w:lsdException w:name="HTML Code" w:semiHidden="1" w:unhideWhenUsed="1"/>
-    <w:lsdException w:name="HTML Definition" w:semiHidden="1" w:unhideWhenUsed="1"/>
-    <w:lsdException w:name="HTML Keyboard" w:semiHidden="1" w:unhideWhenUsed="1"/>
-    <w:lsdException w:name="HTML Preformatted" w:semiHidden="1" w:unhideWhenUsed="1"/>
-    <w:lsdException w:name="HTML Sample" w:semiHidden="1" w:unhideWhenUsed="1"/>
-    <w:lsdException w:name="HTML Typewriter" w:semiHidden="1" w:unhideWhenUsed="1"/>
-    <w:lsdException w:name="HTML Variable" w:semiHidden="1" w:unhideWhenUsed="1"/>
-    <w:lsdException w:name="Normal Table" w:semiHidden="1" w:unhideWhenUsed="1"/>
-    <w:lsdException w:name="annotation subject" w:semiHidden="1" w:unhideWhenUsed="1"/>
-    <w:lsdException w:name="No List" w:semiHidden="1" w:unhideWhenUsed="1"/>
-    <w:lsdException w:name="Outline List 1" w:semiHidden="1" w:unhideWhenUsed="1"/>
-    <w:lsdException w:name="Outline List 2" w:semiHidden="1" w:unhideWhenUsed="1"/>
-    <w:lsdException w:name="Outline List 3" w:semiHidden="1" w:unhideWhenUsed="1"/>
-    <w:lsdException w:name="Table Simple 1" w:semiHidden="1" w:unhideWhenUsed="1"/>
-    <w:lsdException w:name="Table Simple 2" w:semiHidden="1" w:unhideWhenUsed="1"/>
-    <w:lsdException w:name="Table Simple 3" w:semiHidden="1" w:unhideWhenUsed="1"/>
-    <w:lsdException w:name="Table Classic 1" w:semiHidden="1" w:unhideWhenUsed="1"/>
-    <w:lsdException w:name="Table Classic 2" w:semiHidden="1" w:unhideWhenUsed="1"/>
-    <w:lsdException w:name="Table Classic 3" w:semiHidden="1" w:unhideWhenUsed="1"/>
-    <w:lsdException w:name="Table Classic 4" w:semiHidden="1" w:unhideWhenUsed="1"/>
-    <w:lsdException w:name="Table Colorful 1" w:semiHidden="1" w:unhideWhenUsed="1"/>
-    <w:lsdException w:name="Table Colorful 2" w:semiHidden="1" w:unhideWhenUsed="1"/>
-    <w:lsdException w:name="Table Colorful 3" w:semiHidden="1" w:unhideWhenUsed="1"/>
-    <w:lsdException w:name="Table Columns 1" w:semiHidden="1" w:unhideWhenUsed="1"/>
-    <w:lsdException w:name="Table Columns 2" w:semiHidden="1" w:unhideWhenUsed="1"/>
-    <w:lsdException w:name="Table Columns 3" w:semiHidden="1" w:unhideWhenUsed="1"/>
-    <w:lsdException w:name="Table Columns 4" w:semiHidden="1" w:unhideWhenUsed="1"/>
-    <w:lsdException w:name="Table Columns 5" w:semiHidden="1" w:unhideWhenUsed="1"/>
-    <w:lsdException w:name="Table Grid 1" w:semiHidden="1" w:unhideWhenUsed="1"/>
-    <w:lsdException w:name="Table Grid 2" w:semiHidden="1" w:unhideWhenUsed="1"/>
-    <w:lsdException w:name="Table Grid 3" w:semiHidden="1" w:unhideWhenUsed="1"/>
-    <w:lsdException w:name="Table Grid 4" w:semiHidden="1" w:unhideWhenUsed="1"/>
-    <w:lsdException w:name="Table Grid 5" w:semiHidden="1" w:unhideWhenUsed="1"/>
-    <w:lsdException w:name="Table Grid 6" w:semiHidden="1" w:unhideWhenUsed="1"/>
-    <w:lsdException w:name="Table Grid 7" w:semiHidden="1" w:unhideWhenUsed="1"/>
-    <w:lsdException w:name="Table Grid 8" w:semiHidden="1" w:unhideWhenUsed="1"/>
-    <w:lsdException w:name="Table List 1" w:semiHidden="1" w:unhideWhenUsed="1"/>
-    <w:lsdException w:name="Table List 2" w:semiHidden="1" w:unhideWhenUsed="1"/>
-    <w:lsdException w:name="Table List 3" w:semiHidden="1" w:unhideWhenUsed="1"/>
-    <w:lsdException w:name="Table List 4" w:semiHidden="1" w:unhideWhenUsed="1"/>
-    <w:lsdException w:name="Table List 5" w:semiHidden="1" w:unhideWhenUsed="1"/>
-    <w:lsdException w:name="Table List 6" w:semiHidden="1" w:unhideWhenUsed="1"/>
-    <w:lsdException w:name="Table List 7" w:semiHidden="1" w:unhideWhenUsed="1"/>
-    <w:lsdException w:name="Table List 8" w:semiHidden="1" w:unhideWhenUsed="1"/>
-    <w:lsdException w:name="Table 3D effects 1" w:semiHidden="1" w:unhideWhenUsed="1"/>
-    <w:lsdException w:name="Table 3D effects 2" w:semiHidden="1" w:unhideWhenUsed="1"/>
-    <w:lsdException w:name="Table 3D effects 3" w:semiHidden="1" w:unhideWhenUsed="1"/>
-    <w:lsdException w:name="Table Contemporary" w:semiHidden="1" w:unhideWhenUsed="1"/>
-    <w:lsdException w:name="Table Elegant" w:semiHidden="1" w:unhideWhenUsed="1"/>
-    <w:lsdException w:name="Table Professional" w:semiHidden="1" w:unhideWhenUsed="1"/>
-    <w:lsdException w:name="Table Subtle 1" w:semiHidden="1" w:unhideWhenUsed="1"/>
-    <w:lsdException w:name="Table Subtle 2" w:semiHidden="1" w:unhideWhenUsed="1"/>
-    <w:lsdException w:name="Table Web 1" w:semiHidden="1" w:unhideWhenUsed="1"/>
-    <w:lsdException w:name="Table Web 2" w:semiHidden="1" w:unhideWhenUsed="1"/>
-    <w:lsdException w:name="Table Web 3" w:semiHidden="1" w:unhideWhenUsed="1"/>
-    <w:lsdException w:name="Balloon Text" w:semiHidden="1" w:unhideWhenUsed="1"/>
-    <w:lsdException w:name="Table Grid" w:uiPriority="39"/>
-    <w:lsdException w:name="Table Theme" w:semiHidden="1" w:unhideWhenUsed="1"/>
-    <w:lsdException w:name="Placeholder Text" w:semiHidden="1"/>
-    <w:lsdException w:name="No Spacing" w:uiPriority="1" w:qFormat="1"/>
-    <w:lsdException w:name="Light Shading" w:uiPriority="60"/>
-    <w:lsdException w:name="Light List" w:uiPriority="61"/>
-    <w:lsdException w:name="Light Grid" w:uiPriority="62"/>
-    <w:lsdException w:name="Medium Shading 1" w:uiPriority="63"/>
-    <w:lsdException w:name="Medium Shading 2" w:uiPriority="64"/>
-    <w:lsdException w:name="Medium List 1" w:uiPriority="65"/>
-    <w:lsdException w:name="Medium List 2" w:uiPriority="66"/>
-    <w:lsdException w:name="Medium Grid 1" w:uiPriority="67"/>
-    <w:lsdException w:name="Medium Grid 2" w:uiPriority="68"/>
-    <w:lsdException w:name="Medium Grid 3" w:uiPriority="69"/>
-    <w:lsdException w:name="Dark List" w:uiPriority="70"/>
-    <w:lsdException w:name="Colorful Shading" w:uiPriority="71"/>
-    <w:lsdException w:name="Colorful List" w:uiPriority="72"/>
-    <w:lsdException w:name="Colorful Grid" w:uiPriority="73"/>
-    <w:lsdException w:name="Light Shading Accent 1" w:uiPriority="60"/>
-    <w:lsdException w:name="Light List Accent 1" w:uiPriority="61"/>
-    <w:lsdException w:name="Light Grid Accent 1" w:uiPriority="62"/>
-    <w:lsdException w:name="Medium Shading 1 Accent 1" w:uiPriority="63"/>
-    <w:lsdException w:name="Medium Shading 2 Accent 1" w:uiPriority="64"/>
-    <w:lsdException w:name="Medium List 1 Accent 1" w:uiPriority="65"/>
-    <w:lsdException w:name="Revision" w:semiHidden="1"/>
-    <w:lsdException w:name="List Paragraph" w:uiPriority="34" w:qFormat="1"/>
-    <w:lsdException w:name="Quote" w:uiPriority="29" w:qFormat="1"/>
-    <w:lsdException w:name="Intense Quote" w:uiPriority="30" w:qFormat="1"/>
-    <w:lsdException w:name="Medium List 2 Accent 1" w:uiPriority="66"/>
-    <w:lsdException w:name="Medium Grid 1 Accent 1" w:uiPriority="67"/>
-    <w:lsdException w:name="Medium Grid 2 Accent 1" w:uiPriority="68"/>
-    <w:lsdException w:name="Medium Grid 3 Accent 1" w:uiPriority="69"/>
-    <w:lsdException w:name="Dark List Accent 1" w:uiPriority="70"/>
-    <w:lsdException w:name="Colorful Shading Accent 1" w:uiPriority="71"/>
-    <w:lsdException w:name="Colorful List Accent 1" w:uiPriority="72"/>
-    <w:lsdException w:name="Colorful Grid Accent 1" w:uiPriority="73"/>
-    <w:lsdException w:name="Light Shading Accent 2" w:uiPriority="60"/>
-    <w:lsdException w:name="Light List Accent 2" w:uiPriority="61"/>
-    <w:lsdException w:name="Light Grid Accent 2" w:uiPriority="62"/>
-    <w:lsdException w:name="Medium Shading 1 Accent 2" w:uiPriority="63"/>
-    <w:lsdException w:name="Medium Shading 2 Accent 2" w:uiPriority="64"/>
-    <w:lsdException w:name="Medium List 1 Accent 2" w:uiPriority="65"/>
-    <w:lsdException w:name="Medium List 2 Accent 2" w:uiPriority="66"/>
-    <w:lsdException w:name="Medium Grid 1 Accent 2" w:uiPriority="67"/>
-    <w:lsdException w:name="Medium Grid 2 Accent 2" w:uiPriority="68"/>
-    <w:lsdException w:name="Medium Grid 3 Accent 2" w:uiPriority="69"/>
-    <w:lsdException w:name="Dark List Accent 2" w:uiPriority="70"/>
-    <w:lsdException w:name="Colorful Shading Accent 2" w:uiPriority="71"/>
-    <w:lsdException w:name="Colorful List Accent 2" w:uiPriority="72"/>
-    <w:lsdException w:name="Colorful Grid Accent 2" w:uiPriority="73"/>
-    <w:lsdException w:name="Light Shading Accent 3" w:uiPriority="60"/>
-    <w:lsdException w:name="Light List Accent 3" w:uiPriority="61"/>
-    <w:lsdException w:name="Light Grid Accent 3" w:uiPriority="62"/>
-    <w:lsdException w:name="Medium Shading 1 Accent 3" w:uiPriority="63"/>
-    <w:lsdException w:name="Medium Shading 2 Accent 3" w:uiPriority="64"/>
-    <w:lsdException w:name="Medium List 1 Accent 3" w:uiPriority="65"/>
-    <w:lsdException w:name="Medium List 2 Accent 3" w:uiPriority="66"/>
-    <w:lsdException w:name="Medium Grid 1 Accent 3" w:uiPriority="67"/>
-    <w:lsdException w:name="Medium Grid 2 Accent 3" w:uiPriority="68"/>
-    <w:lsdException w:name="Medium Grid 3 Accent 3" w:uiPriority="69"/>
-    <w:lsdException w:name="Dark List Accent 3" w:uiPriority="70"/>
-    <w:lsdException w:name="Colorful Shading Accent 3" w:uiPriority="71"/>
-    <w:lsdException w:name="Colorful List Accent 3" w:uiPriority="72"/>
-    <w:lsdException w:name="Colorful Grid Accent 3" w:uiPriority="73"/>
-    <w:lsdException w:name="Light Shading Accent 4" w:uiPriority="60"/>
-    <w:lsdException w:name="Light List Accent 4" w:uiPriority="61"/>
-    <w:lsdException w:name="Light Grid Accent 4" w:uiPriority="62"/>
-    <w:lsdException w:name="Medium Shading 1 Accent 4" w:uiPriority="63"/>
-    <w:lsdException w:name="Medium Shading 2 Accent 4" w:uiPriority="64"/>
-    <w:lsdException w:name="Medium List 1 Accent 4" w:uiPriority="65"/>
-    <w:lsdException w:name="Medium List 2 Accent 4" w:uiPriority="66"/>
-    <w:lsdException w:name="Medium Grid 1 Accent 4" w:uiPriority="67"/>
-    <w:lsdException w:name="Medium Grid 2 Accent 4" w:uiPriority="68"/>
-    <w:lsdException w:name="Medium Grid 3 Accent 4" w:uiPriority="69"/>
-    <w:lsdException w:name="Dark List Accent 4" w:uiPriority="70"/>
-    <w:lsdException w:name="Colorful Shading Accent 4" w:uiPriority="71"/>
-    <w:lsdException w:name="Colorful List Accent 4" w:uiPriority="72"/>
-    <w:lsdException w:name="Colorful Grid Accent 4" w:uiPriority="73"/>
-    <w:lsdException w:name="Light Shading Accent 5" w:uiPriority="60"/>
-    <w:lsdException w:name="Light List Accent 5" w:uiPriority="61"/>
-    <w:lsdException w:name="Light Grid Accent 5" w:uiPriority="62"/>
-    <w:lsdException w:name="Medium Shading 1 Accent 5" w:uiPriority="63"/>
-    <w:lsdException w:name="Medium Shading 2 Accent 5" w:uiPriority="64"/>
-    <w:lsdException w:name="Medium List 1 Accent 5" w:uiPriority="65"/>
-    <w:lsdException w:name="Medium List 2 Accent 5" w:uiPriority="66"/>
-    <w:lsdException w:name="Medium Grid 1 Accent 5" w:uiPriority="67"/>
-    <w:lsdException w:name="Medium Grid 2 Accent 5" w:uiPriority="68"/>
-    <w:lsdException w:name="Medium Grid 3 Accent 5" w:uiPriority="69"/>
-    <w:lsdException w:name="Dark List Accent 5" w:uiPriority="70"/>
-    <w:lsdException w:name="Colorful Shading Accent 5" w:uiPriority="71"/>
-    <w:lsdException w:name="Colorful List Accent 5" w:uiPriority="72"/>
-    <w:lsdException w:name="Colorful Grid Accent 5" w:uiPriority="73"/>
-    <w:lsdException w:name="Light Shading Accent 6" w:uiPriority="60"/>
-    <w:lsdException w:name="Light List Accent 6" w:uiPriority="61"/>
-    <w:lsdException w:name="Light Grid Accent 6" w:uiPriority="62"/>
-    <w:lsdException w:name="Medium Shading 1 Accent 6" w:uiPriority="63"/>
-    <w:lsdException w:name="Medium Shading 2 Accent 6" w:uiPriority="64"/>
-    <w:lsdException w:name="Medium List 1 Accent 6" w:uiPriority="65"/>
-    <w:lsdException w:name="Medium List 2 Accent 6" w:uiPriority="66"/>
-    <w:lsdException w:name="Medium Grid 1 Accent 6" w:uiPriority="67"/>
-    <w:lsdException w:name="Medium Grid 2 Accent 6" w:uiPriority="68"/>
-    <w:lsdException w:name="Medium Grid 3 Accent 6" w:uiPriority="69"/>
-    <w:lsdException w:name="Dark List Accent 6" w:uiPriority="70"/>
-    <w:lsdException w:name="Colorful Shading Accent 6" w:uiPriority="71"/>
-    <w:lsdException w:name="Colorful List Accent 6" w:uiPriority="72"/>
-    <w:lsdException w:name="Colorful Grid Accent 6" w:uiPriority="73"/>
-    <w:lsdException w:name="Subtle Emphasis" w:uiPriority="19" w:qFormat="1"/>
-    <w:lsdException w:name="Intense Emphasis" w:uiPriority="21" w:qFormat="1"/>
-    <w:lsdException w:name="Subtle Reference" w:uiPriority="31" w:qFormat="1"/>
-    <w:lsdException w:name="Intense Reference" w:uiPriority="32" w:qFormat="1"/>
-    <w:lsdException w:name="Book Title" w:uiPriority="33" w:qFormat="1"/>
-    <w:lsdException w:name="Bibliography" w:semiHidden="1" w:uiPriority="37" w:unhideWhenUsed="1"/>
-    <w:lsdException w:name="TOC Heading" w:semiHidden="1" w:uiPriority="39" w:unhideWhenUsed="1" w:qFormat="1"/>
-    <w:lsdException w:name="Plain Table 1" w:uiPriority="41"/>
-    <w:lsdException w:name="Plain Table 2" w:uiPriority="42"/>
-    <w:lsdException w:name="Plain Table 3" w:uiPriority="43"/>
-    <w:lsdException w:name="Plain Table 4" w:uiPriority="44"/>
-    <w:lsdException w:name="Plain Table 5" w:uiPriority="45"/>
-    <w:lsdException w:name="Grid Table Light" w:uiPriority="40"/>
-    <w:lsdException w:name="Grid Table 1 Light" w:uiPriority="46"/>
-    <w:lsdException w:name="Grid Table 2" w:uiPriority="47"/>
-    <w:lsdException w:name="Grid Table 3" w:uiPriority="48"/>
-    <w:lsdException w:name="Grid Table 4" w:uiPriority="49"/>
-    <w:lsdException w:name="Grid Table 5 Dark" w:uiPriority="50"/>
-    <w:lsdException w:name="Grid Table 6 Colorful" w:uiPriority="51"/>
-    <w:lsdException w:name="Grid Table 7 Colorful" w:uiPriority="52"/>
-    <w:lsdException w:name="Grid Table 1 Light Accent 1" w:uiPriority="46"/>
-    <w:lsdException w:name="Grid Table 2 Accent 1" w:uiPriority="47"/>
-    <w:lsdException w:name="Grid Table 3 Accent 1" w:uiPriority="48"/>
-    <w:lsdException w:name="Grid Table 4 Accent 1" w:uiPriority="49"/>
-    <w:lsdException w:name="Grid Table 5 Dark Accent 1" w:uiPriority="50"/>
-    <w:lsdException w:name="Grid Table 6 Colorful Accent 1" w:uiPriority="51"/>
-    <w:lsdException w:name="Grid Table 7 Colorful Accent 1" w:uiPriority="52"/>
-    <w:lsdException w:name="Grid Table 1 Light Accent 2" w:uiPriority="46"/>
-    <w:lsdException w:name="Grid Table 2 Accent 2" w:uiPriority="47"/>
-    <w:lsdException w:name="Grid Table 3 Accent 2" w:uiPriority="48"/>
-    <w:lsdException w:name="Grid Table 4 Accent 2" w:uiPriority="49"/>
-    <w:lsdException w:name="Grid Table 5 Dark Accent 2" w:uiPriority="50"/>
-    <w:lsdException w:name="Grid Table 6 Colorful Accent 2" w:uiPriority="51"/>
-    <w:lsdException w:name="Grid Table 7 Colorful Accent 2" w:uiPriority="52"/>
-    <w:lsdException w:name="Grid Table 1 Light Accent 3" w:uiPriority="46"/>
-    <w:lsdException w:name="Grid Table 2 Accent 3" w:uiPriority="47"/>
-    <w:lsdException w:name="Grid Table 3 Accent 3" w:uiPriority="48"/>
-    <w:lsdException w:name="Grid Table 4 Accent 3" w:uiPriority="49"/>
-    <w:lsdException w:name="Grid Table 5 Dark Accent 3" w:uiPriority="50"/>
-    <w:lsdException w:name="Grid Table 6 Colorful Accent 3" w:uiPriority="51"/>
-    <w:lsdException w:name="Grid Table 7 Colorful Accent 3" w:uiPriority="52"/>
-    <w:lsdException w:name="Grid Table 1 Light Accent 4" w:uiPriority="46"/>
-    <w:lsdException w:name="Grid Table 2 Accent 4" w:uiPriority="47"/>
-    <w:lsdException w:name="Grid Table 3 Accent 4" w:uiPriority="48"/>
-    <w:lsdException w:name="Grid Table 4 Accent 4" w:uiPriority="49"/>
-    <w:lsdException w:name="Grid Table 5 Dark Accent 4" w:uiPriority="50"/>
-    <w:lsdException w:name="Grid Table 6 Colorful Accent 4" w:uiPriority="51"/>
-    <w:lsdException w:name="Grid Table 7 Colorful Accent 4" w:uiPriority="52"/>
-    <w:lsdException w:name="Grid Table 1 Light Accent 5" w:uiPriority="46"/>
-    <w:lsdException w:name="Grid Table 2 Accent 5" w:uiPriority="47"/>
-    <w:lsdException w:name="Grid Table 3 Accent 5" w:uiPriority="48"/>
-    <w:lsdException w:name="Grid Table 4 Accent 5" w:uiPriority="49"/>
-    <w:lsdException w:name="Grid Table 5 Dark Accent 5" w:uiPriority="50"/>
-    <w:lsdException w:name="Grid Table 6 Colorful Accent 5" w:uiPriority="51"/>
-    <w:lsdException w:name="Grid Table 7 Colorful Accent 5" w:uiPriority="52"/>
-    <w:lsdException w:name="Grid Table 1 Light Accent 6" w:uiPriority="46"/>
-    <w:lsdException w:name="Grid Table 2 Accent 6" w:uiPriority="47"/>
-    <w:lsdException w:name="Grid Table 3 Accent 6" w:uiPriority="48"/>
-    <w:lsdException w:name="Grid Table 4 Accent 6" w:uiPriority="49"/>
-    <w:lsdException w:name="Grid Table 5 Dark Accent 6" w:uiPriority="50"/>
-    <w:lsdException w:name="Grid Table 6 Colorful Accent 6" w:uiPriority="51"/>
-    <w:lsdException w:name="Grid Table 7 Colorful Accent 6" w:uiPriority="52"/>
-    <w:lsdException w:name="List Table 1 Light" w:uiPriority="46"/>
-    <w:lsdException w:name="List Table 2" w:uiPriority="47"/>
-    <w:lsdException w:name="List Table 3" w:uiPriority="48"/>
-    <w:lsdException w:name="List Table 4" w:uiPriority="49"/>
-    <w:lsdException w:name="List Table 5 Dark" w:uiPriority="50"/>
-    <w:lsdException w:name="List Table 6 Colorful" w:uiPriority="51"/>
-    <w:lsdException w:name="List Table 7 Colorful" w:uiPriority="52"/>
-    <w:lsdException w:name="List Table 1 Light Accent 1" w:uiPriority="46"/>
-    <w:lsdException w:name="List Table 2 Accent 1" w:uiPriority="47"/>
-    <w:lsdException w:name="List Table 3 Accent 1" w:uiPriority="48"/>
-    <w:lsdException w:name="List Table 4 Accent 1" w:uiPriority="49"/>
-    <w:lsdException w:name="List Table 5 Dark Accent 1" w:uiPriority="50"/>
-    <w:lsdException w:name="List Table 6 Colorful Accent 1" w:uiPriority="51"/>
-    <w:lsdException w:name="List Table 7 Colorful Accent 1" w:uiPriority="52"/>
-    <w:lsdException w:name="List Table 1 Light Accent 2" w:uiPriority="46"/>
-    <w:lsdException w:name="List Table 2 Accent 2" w:uiPriority="47"/>
-    <w:lsdException w:name="List Table 3 Accent 2" w:uiPriority="48"/>
-    <w:lsdException w:name="List Table 4 Accent 2" w:uiPriority="49"/>
-    <w:lsdException w:name="List Table 5 Dark Accent 2" w:uiPriority="50"/>
-    <w:lsdException w:name="List Table 6 Colorful Accent 2" w:uiPriority="51"/>
-    <w:lsdException w:name="List Table 7 Colorful Accent 2" w:uiPriority="52"/>
-    <w:lsdException w:name="List Table 1 Light Accent 3" w:uiPriority="46"/>
-    <w:lsdException w:name="List Table 2 Accent 3" w:uiPriority="47"/>
-    <w:lsdException w:name="List Table 3 Accent 3" w:uiPriority="48"/>
-    <w:lsdException w:name="List Table 4 Accent 3" w:uiPriority="49"/>
-    <w:lsdException w:name="List Table 5 Dark Accent 3" w:uiPriority="50"/>
-    <w:lsdException w:name="List Table 6 Colorful Accent 3" w:uiPriority="51"/>
-    <w:lsdException w:name="List Table 7 Colorful Accent 3" w:uiPriority="52"/>
-    <w:lsdException w:name="List Table 1 Light Accent 4" w:uiPriority="46"/>
-    <w:lsdException w:name="List Table 2 Accent 4" w:uiPriority="47"/>
-    <w:lsdException w:name="List Table 3 Accent 4" w:uiPriority="48"/>
-    <w:lsdException w:name="List Table 4 Accent 4" w:uiPriority="49"/>
-    <w:lsdException w:name="List Table 5 Dark Accent 4" w:uiPriority="50"/>
-    <w:lsdException w:name="List Table 6 Colorful Accent 4" w:uiPriority="51"/>
-    <w:lsdException w:name="List Table 7 Colorful Accent 4" w:uiPriority="52"/>
-    <w:lsdException w:name="List Table 1 Light Accent 5" w:uiPriority="46"/>
-    <w:lsdException w:name="List Table 2 Accent 5" w:uiPriority="47"/>
-    <w:lsdException w:name="List Table 3 Accent 5" w:uiPriority="48"/>
-    <w:lsdException w:name="List Table 4 Accent 5" w:uiPriority="49"/>
-    <w:lsdException w:name="List Table 5 Dark Accent 5" w:uiPriority="50"/>
-    <w:lsdException w:name="List Table 6 Colorful Accent 5" w:uiPriority="51"/>
-    <w:lsdException w:name="List Table 7 Colorful Accent 5" w:uiPriority="52"/>
-    <w:lsdException w:name="List Table 1 Light Accent 6" w:uiPriority="46"/>
-    <w:lsdException w:name="List Table 2 Accent 6" w:uiPriority="47"/>
-    <w:lsdException w:name="List Table 3 Accent 6" w:uiPriority="48"/>
-    <w:lsdException w:name="List Table 4 Accent 6" w:uiPriority="49"/>
-    <w:lsdException w:name="List Table 5 Dark Accent 6" w:uiPriority="50"/>
-    <w:lsdException w:name="List Table 6 Colorful Accent 6" w:uiPriority="51"/>
-    <w:lsdException w:name="List Table 7 Colorful Accent 6" w:uiPriority="52"/>
+  <w:latentStyles w:defLockedState="0" w:defUIPriority="99" w:defSemiHidden="1" w:defUnhideWhenUsed="1" w:defQFormat="0" w:count="267">
+    <w:lsdException w:name="Normal" w:semiHidden="0" w:uiPriority="0" w:unhideWhenUsed="0" w:qFormat="1"/>
+    <w:lsdException w:name="heading 1" w:semiHidden="0" w:uiPriority="9" w:unhideWhenUsed="0" w:qFormat="1"/>
+    <w:lsdException w:name="heading 2" w:uiPriority="9" w:qFormat="1"/>
+    <w:lsdException w:name="heading 3" w:uiPriority="9" w:qFormat="1"/>
+    <w:lsdException w:name="heading 4" w:uiPriority="9" w:qFormat="1"/>
+    <w:lsdException w:name="heading 5" w:uiPriority="9" w:qFormat="1"/>
+    <w:lsdException w:name="heading 6" w:uiPriority="9" w:qFormat="1"/>
+    <w:lsdException w:name="heading 7" w:uiPriority="9" w:qFormat="1"/>
+    <w:lsdException w:name="heading 8" w:uiPriority="9" w:qFormat="1"/>
+    <w:lsdException w:name="heading 9" w:uiPriority="9" w:qFormat="1"/>
+    <w:lsdException w:name="toc 1" w:uiPriority="39"/>
+    <w:lsdException w:name="toc 2" w:uiPriority="39"/>
+    <w:lsdException w:name="toc 3" w:uiPriority="39"/>
+    <w:lsdException w:name="toc 4" w:uiPriority="39"/>
+    <w:lsdException w:name="toc 5" w:uiPriority="39"/>
+    <w:lsdException w:name="toc 6" w:uiPriority="39"/>
+    <w:lsdException w:name="toc 7" w:uiPriority="39"/>
+    <w:lsdException w:name="toc 8" w:uiPriority="39"/>
+    <w:lsdException w:name="toc 9" w:uiPriority="39"/>
+    <w:lsdException w:name="caption" w:uiPriority="35" w:qFormat="1"/>
+    <w:lsdException w:name="Title" w:semiHidden="0" w:uiPriority="10" w:unhideWhenUsed="0" w:qFormat="1"/>
+    <w:lsdException w:name="Default Paragraph Font" w:uiPriority="1"/>
+    <w:lsdException w:name="Subtitle" w:semiHidden="0" w:uiPriority="11" w:unhideWhenUsed="0" w:qFormat="1"/>
+    <w:lsdException w:name="Strong" w:semiHidden="0" w:uiPriority="22" w:unhideWhenUsed="0" w:qFormat="1"/>
+    <w:lsdException w:name="Emphasis" w:semiHidden="0" w:uiPriority="20" w:unhideWhenUsed="0" w:qFormat="1"/>
+    <w:lsdException w:name="Table Grid" w:semiHidden="0" w:uiPriority="39" w:unhideWhenUsed="0"/>
+    <w:lsdException w:name="Placeholder Text" w:unhideWhenUsed="0"/>
+    <w:lsdException w:name="No Spacing" w:semiHidden="0" w:uiPriority="1" w:unhideWhenUsed="0" w:qFormat="1"/>
+    <w:lsdException w:name="Light Shading" w:semiHidden="0" w:uiPriority="60" w:unhideWhenUsed="0"/>
+    <w:lsdException w:name="Light List" w:semiHidden="0" w:uiPriority="61" w:unhideWhenUsed="0"/>
+    <w:lsdException w:name="Light Grid" w:semiHidden="0" w:uiPriority="62" w:unhideWhenUsed="0"/>
+    <w:lsdException w:name="Medium Shading 1" w:semiHidden="0" w:uiPriority="63" w:unhideWhenUsed="0"/>
+    <w:lsdException w:name="Medium Shading 2" w:semiHidden="0" w:uiPriority="64" w:unhideWhenUsed="0"/>
+    <w:lsdException w:name="Medium List 1" w:semiHidden="0" w:uiPriority="65" w:unhideWhenUsed="0"/>
+    <w:lsdException w:name="Medium List 2" w:semiHidden="0" w:uiPriority="66" w:unhideWhenUsed="0"/>
+    <w:lsdException w:name="Medium Grid 1" w:semiHidden="0" w:uiPriority="67" w:unhideWhenUsed="0"/>
+    <w:lsdException w:name="Medium Grid 2" w:semiHidden="0" w:uiPriority="68" w:unhideWhenUsed="0"/>
+    <w:lsdException w:name="Medium Grid 3" w:semiHidden="0" w:uiPriority="69" w:unhideWhenUsed="0"/>
+    <w:lsdException w:name="Dark List" w:semiHidden="0" w:uiPriority="70" w:unhideWhenUsed="0"/>
+    <w:lsdException w:name="Colorful Shading" w:semiHidden="0" w:uiPriority="71" w:unhideWhenUsed="0"/>
+    <w:lsdException w:name="Colorful List" w:semiHidden="0" w:uiPriority="72" w:unhideWhenUsed="0"/>
+    <w:lsdException w:name="Colorful Grid" w:semiHidden="0" w:uiPriority="73" w:unhideWhenUsed="0"/>
+    <w:lsdException w:name="Light Shading Accent 1" w:semiHidden="0" w:uiPriority="60" w:unhideWhenUsed="0"/>
+    <w:lsdException w:name="Light List Accent 1" w:semiHidden="0" w:uiPriority="61" w:unhideWhenUsed="0"/>
+    <w:lsdException w:name="Light Grid Accent 1" w:semiHidden="0" w:uiPriority="62" w:unhideWhenUsed="0"/>
+    <w:lsdException w:name="Medium Shading 1 Accent 1" w:semiHidden="0" w:uiPriority="63" w:unhideWhenUsed="0"/>
+    <w:lsdException w:name="Medium Shading 2 Accent 1" w:semiHidden="0" w:uiPriority="64" w:unhideWhenUsed="0"/>
+    <w:lsdException w:name="Medium List 1 Accent 1" w:semiHidden="0" w:uiPriority="65" w:unhideWhenUsed="0"/>
+    <w:lsdException w:name="Revision" w:unhideWhenUsed="0"/>
+    <w:lsdException w:name="List Paragraph" w:semiHidden="0" w:uiPriority="34" w:unhideWhenUsed="0" w:qFormat="1"/>
+    <w:lsdException w:name="Quote" w:semiHidden="0" w:uiPriority="29" w:unhideWhenUsed="0" w:qFormat="1"/>
+    <w:lsdException w:name="Intense Quote" w:semiHidden="0" w:uiPriority="30" w:unhideWhenUsed="0" w:qFormat="1"/>
+    <w:lsdException w:name="Medium List 2 Accent 1" w:semiHidden="0" w:uiPriority="66" w:unhideWhenUsed="0"/>
+    <w:lsdException w:name="Medium Grid 1 Accent 1" w:semiHidden="0" w:uiPriority="67" w:unhideWhenUsed="0"/>
+    <w:lsdException w:name="Medium Grid 2 Accent 1" w:semiHidden="0" w:uiPriority="68" w:unhideWhenUsed="0"/>
+    <w:lsdException w:name="Medium Grid 3 Accent 1" w:semiHidden="0" w:uiPriority="69" w:unhideWhenUsed="0"/>
+    <w:lsdException w:name="Dark List Accent 1" w:semiHidden="0" w:uiPriority="70" w:unhideWhenUsed="0"/>
+    <w:lsdException w:name="Colorful Shading Accent 1" w:semiHidden="0" w:uiPriority="71" w:unhideWhenUsed="0"/>
+    <w:lsdException w:name="Colorful List Accent 1" w:semiHidden="0" w:uiPriority="72" w:unhideWhenUsed="0"/>
+    <w:lsdException w:name="Colorful Grid Accent 1" w:semiHidden="0" w:uiPriority="73" w:unhideWhenUsed="0"/>
+    <w:lsdException w:name="Light Shading Accent 2" w:semiHidden="0" w:uiPriority="60" w:unhideWhenUsed="0"/>
+    <w:lsdException w:name="Light List Accent 2" w:semiHidden="0" w:uiPriority="61" w:unhideWhenUsed="0"/>
+    <w:lsdException w:name="Light Grid Accent 2" w:semiHidden="0" w:uiPriority="62" w:unhideWhenUsed="0"/>
+    <w:lsdException w:name="Medium Shading 1 Accent 2" w:semiHidden="0" w:uiPriority="63" w:unhideWhenUsed="0"/>
+    <w:lsdException w:name="Medium Shading 2 Accent 2" w:semiHidden="0" w:uiPriority="64" w:unhideWhenUsed="0"/>
+    <w:lsdException w:name="Medium List 1 Accent 2" w:semiHidden="0" w:uiPriority="65" w:unhideWhenUsed="0"/>
+    <w:lsdException w:name="Medium List 2 Accent 2" w:semiHidden="0" w:uiPriority="66" w:unhideWhenUsed="0"/>
+    <w:lsdException w:name="Medium Grid 1 Accent 2" w:semiHidden="0" w:uiPriority="67" w:unhideWhenUsed="0"/>
+    <w:lsdException w:name="Medium Grid 2 Accent 2" w:semiHidden="0" w:uiPriority="68" w:unhideWhenUsed="0"/>
+    <w:lsdException w:name="Medium Grid 3 Accent 2" w:semiHidden="0" w:uiPriority="69" w:unhideWhenUsed="0"/>
+    <w:lsdException w:name="Dark List Accent 2" w:semiHidden="0" w:uiPriority="70" w:unhideWhenUsed="0"/>
+    <w:lsdException w:name="Colorful Shading Accent 2" w:semiHidden="0" w:uiPriority="71" w:unhideWhenUsed="0"/>
+    <w:lsdException w:name="Colorful List Accent 2" w:semiHidden="0" w:uiPriority="72" w:unhideWhenUsed="0"/>
+    <w:lsdException w:name="Colorful Grid Accent 2" w:semiHidden="0" w:uiPriority="73" w:unhideWhenUsed="0"/>
+    <w:lsdException w:name="Light Shading Accent 3" w:semiHidden="0" w:uiPriority="60" w:unhideWhenUsed="0"/>
+    <w:lsdException w:name="Light List Accent 3" w:semiHidden="0" w:uiPriority="61" w:unhideWhenUsed="0"/>
+    <w:lsdException w:name="Light Grid Accent 3" w:semiHidden="0" w:uiPriority="62" w:unhideWhenUsed="0"/>
+    <w:lsdException w:name="Medium Shading 1 Accent 3" w:semiHidden="0" w:uiPriority="63" w:unhideWhenUsed="0"/>
+    <w:lsdException w:name="Medium Shading 2 Accent 3" w:semiHidden="0" w:uiPriority="64" w:unhideWhenUsed="0"/>
+    <w:lsdException w:name="Medium List 1 Accent 3" w:semiHidden="0" w:uiPriority="65" w:unhideWhenUsed="0"/>
+    <w:lsdException w:name="Medium List 2 Accent 3" w:semiHidden="0" w:uiPriority="66" w:unhideWhenUsed="0"/>
+    <w:lsdException w:name="Medium Grid 1 Accent 3" w:semiHidden="0" w:uiPriority="67" w:unhideWhenUsed="0"/>
+    <w:lsdException w:name="Medium Grid 2 Accent 3" w:semiHidden="0" w:uiPriority="68" w:unhideWhenUsed="0"/>
+    <w:lsdException w:name="Medium Grid 3 Accent 3" w:semiHidden="0" w:uiPriority="69" w:unhideWhenUsed="0"/>
+    <w:lsdException w:name="Dark List Accent 3" w:semiHidden="0" w:uiPriority="70" w:unhideWhenUsed="0"/>
+    <w:lsdException w:name="Colorful Shading Accent 3" w:semiHidden="0" w:uiPriority="71" w:unhideWhenUsed="0"/>
+    <w:lsdException w:name="Colorful List Accent 3" w:semiHidden="0" w:uiPriority="72" w:unhideWhenUsed="0"/>
+    <w:lsdException w:name="Colorful Grid Accent 3" w:semiHidden="0" w:uiPriority="73" w:unhideWhenUsed="0"/>
+    <w:lsdException w:name="Light Shading Accent 4" w:semiHidden="0" w:uiPriority="60" w:unhideWhenUsed="0"/>
+    <w:lsdException w:name="Light List Accent 4" w:semiHidden="0" w:uiPriority="61" w:unhideWhenUsed="0"/>
+    <w:lsdException w:name="Light Grid Accent 4" w:semiHidden="0" w:uiPriority="62" w:unhideWhenUsed="0"/>
+    <w:lsdException w:name="Medium Shading 1 Accent 4" w:semiHidden="0" w:uiPriority="63" w:unhideWhenUsed="0"/>
+    <w:lsdException w:name="Medium Shading 2 Accent 4" w:semiHidden="0" w:uiPriority="64" w:unhideWhenUsed="0"/>
+    <w:lsdException w:name="Medium List 1 Accent 4" w:semiHidden="0" w:uiPriority="65" w:unhideWhenUsed="0"/>
+    <w:lsdException w:name="Medium List 2 Accent 4" w:semiHidden="0" w:uiPriority="66" w:unhideWhenUsed="0"/>
+    <w:lsdException w:name="Medium Grid 1 Accent 4" w:semiHidden="0" w:uiPriority="67" w:unhideWhenUsed="0"/>
+    <w:lsdException w:name="Medium Grid 2 Accent 4" w:semiHidden="0" w:uiPriority="68" w:unhideWhenUsed="0"/>
+    <w:lsdException w:name="Medium Grid 3 Accent 4" w:semiHidden="0" w:uiPriority="69" w:unhideWhenUsed="0"/>
+    <w:lsdException w:name="Dark List Accent 4" w:semiHidden="0" w:uiPriority="70" w:unhideWhenUsed="0"/>
+    <w:lsdException w:name="Colorful Shading Accent 4" w:semiHidden="0" w:uiPriority="71" w:unhideWhenUsed="0"/>
+    <w:lsdException w:name="Colorful List Accent 4" w:semiHidden="0" w:uiPriority="72" w:unhideWhenUsed="0"/>
+    <w:lsdException w:name="Colorful Grid Accent 4" w:semiHidden="0" w:uiPriority="73" w:unhideWhenUsed="0"/>
+    <w:lsdException w:name="Light Shading Accent 5" w:semiHidden="0" w:uiPriority="60" w:unhideWhenUsed="0"/>
+    <w:lsdException w:name="Light List Accent 5" w:semiHidden="0" w:uiPriority="61" w:unhideWhenUsed="0"/>
+    <w:lsdException w:name="Light Grid Accent 5" w:semiHidden="0" w:uiPriority="62" w:unhideWhenUsed="0"/>
+    <w:lsdException w:name="Medium Shading 1 Accent 5" w:semiHidden="0" w:uiPriority="63" w:unhideWhenUsed="0"/>
+    <w:lsdException w:name="Medium Shading 2 Accent 5" w:semiHidden="0" w:uiPriority="64" w:unhideWhenUsed="0"/>
+    <w:lsdException w:name="Medium List 1 Accent 5" w:semiHidden="0" w:uiPriority="65" w:unhideWhenUsed="0"/>
+    <w:lsdException w:name="Medium List 2 Accent 5" w:semiHidden="0" w:uiPriority="66" w:unhideWhenUsed="0"/>
+    <w:lsdException w:name="Medium Grid 1 Accent 5" w:semiHidden="0" w:uiPriority="67" w:unhideWhenUsed="0"/>
+    <w:lsdException w:name="Medium Grid 2 Accent 5" w:semiHidden="0" w:uiPriority="68" w:unhideWhenUsed="0"/>
+    <w:lsdException w:name="Medium Grid 3 Accent 5" w:semiHidden="0" w:uiPriority="69" w:unhideWhenUsed="0"/>
+    <w:lsdException w:name="Dark List Accent 5" w:semiHidden="0" w:uiPriority="70" w:unhideWhenUsed="0"/>
+    <w:lsdException w:name="Colorful Shading Accent 5" w:semiHidden="0" w:uiPriority="71" w:unhideWhenUsed="0"/>
+    <w:lsdException w:name="Colorful List Accent 5" w:semiHidden="0" w:uiPriority="72" w:unhideWhenUsed="0"/>
+    <w:lsdException w:name="Colorful Grid Accent 5" w:semiHidden="0" w:uiPriority="73" w:unhideWhenUsed="0"/>
+    <w:lsdException w:name="Light Shading Accent 6" w:semiHidden="0" w:uiPriority="60" w:unhideWhenUsed="0"/>
+    <w:lsdException w:name="Light List Accent 6" w:semiHidden="0" w:uiPriority="61" w:unhideWhenUsed="0"/>
+    <w:lsdException w:name="Light Grid Accent 6" w:semiHidden="0" w:uiPriority="62" w:unhideWhenUsed="0"/>
+    <w:lsdException w:name="Medium Shading 1 Accent 6" w:semiHidden="0" w:uiPriority="63" w:unhideWhenUsed="0"/>
+    <w:lsdException w:name="Medium Shading 2 Accent 6" w:semiHidden="0" w:uiPriority="64" w:unhideWhenUsed="0"/>
+    <w:lsdException w:name="Medium List 1 Accent 6" w:semiHidden="0" w:uiPriority="65" w:unhideWhenUsed="0"/>
+    <w:lsdException w:name="Medium List 2 Accent 6" w:semiHidden="0" w:uiPriority="66" w:unhideWhenUsed="0"/>
+    <w:lsdException w:name="Medium Grid 1 Accent 6" w:semiHidden="0" w:uiPriority="67" w:unhideWhenUsed="0"/>
+    <w:lsdException w:name="Medium Grid 2 Accent 6" w:semiHidden="0" w:uiPriority="68" w:unhideWhenUsed="0"/>
+    <w:lsdException w:name="Medium Grid 3 Accent 6" w:semiHidden="0" w:uiPriority="69" w:unhideWhenUsed="0"/>
+    <w:lsdException w:name="Dark List Accent 6" w:semiHidden="0" w:uiPriority="70" w:unhideWhenUsed="0"/>
+    <w:lsdException w:name="Colorful Shading Accent 6" w:semiHidden="0" w:uiPriority="71" w:unhideWhenUsed="0"/>
+    <w:lsdException w:name="Colorful List Accent 6" w:semiHidden="0" w:uiPriority="72" w:unhideWhenUsed="0"/>
+    <w:lsdException w:name="Colorful Grid Accent 6" w:semiHidden="0" w:uiPriority="73" w:unhideWhenUsed="0"/>
+    <w:lsdException w:name="Subtle Emphasis" w:semiHidden="0" w:uiPriority="19" w:unhideWhenUsed="0" w:qFormat="1"/>
+    <w:lsdException w:name="Intense Emphasis" w:semiHidden="0" w:uiPriority="21" w:unhideWhenUsed="0" w:qFormat="1"/>
+    <w:lsdException w:name="Subtle Reference" w:semiHidden="0" w:uiPriority="31" w:unhideWhenUsed="0" w:qFormat="1"/>
+    <w:lsdException w:name="Intense Reference" w:semiHidden="0" w:uiPriority="32" w:unhideWhenUsed="0" w:qFormat="1"/>
+    <w:lsdException w:name="Book Title" w:semiHidden="0" w:uiPriority="33" w:unhideWhenUsed="0" w:qFormat="1"/>
+    <w:lsdException w:name="Bibliography" w:uiPriority="37"/>
+    <w:lsdException w:name="TOC Heading" w:uiPriority="39" w:qFormat="1"/>
   </w:latentStyles>
   <w:style w:type="paragraph" w:default="1" w:styleId="Normal">
     <w:name w:val="Normal"/>
@@ -1576,6 +1396,338 @@
     <w:rPr>
       <w:b/>
       <w:bCs/>
+    </w:rPr>
+  </w:style>
+  <w:style w:type="paragraph" w:styleId="BalloonText">
+    <w:name w:val="Balloon Text"/>
+    <w:basedOn w:val="Normal"/>
+    <w:link w:val="BalloonTextChar"/>
+    <w:uiPriority w:val="99"/>
+    <w:semiHidden/>
+    <w:unhideWhenUsed/>
+    <w:rsid w:val="00552E0F"/>
+    <w:pPr>
+      <w:spacing w:after="0" w:line="240" w:lineRule="auto"/>
+    </w:pPr>
+    <w:rPr>
+      <w:rFonts w:ascii="Tahoma" w:hAnsi="Tahoma" w:cs="Tahoma"/>
+      <w:sz w:val="16"/>
+      <w:szCs w:val="16"/>
+    </w:rPr>
+  </w:style>
+  <w:style w:type="character" w:customStyle="1" w:styleId="BalloonTextChar">
+    <w:name w:val="Balloon Text Char"/>
+    <w:basedOn w:val="DefaultParagraphFont"/>
+    <w:link w:val="BalloonText"/>
+    <w:uiPriority w:val="99"/>
+    <w:semiHidden/>
+    <w:rsid w:val="00552E0F"/>
+    <w:rPr>
+      <w:rFonts w:ascii="Tahoma" w:hAnsi="Tahoma" w:cs="Tahoma"/>
+      <w:sz w:val="16"/>
+      <w:szCs w:val="16"/>
+    </w:rPr>
+  </w:style>
+  <w:style w:type="character" w:styleId="Hyperlink">
+    <w:name w:val="Hyperlink"/>
+    <w:basedOn w:val="DefaultParagraphFont"/>
+    <w:uiPriority w:val="99"/>
+    <w:unhideWhenUsed/>
+    <w:rsid w:val="00552E0F"/>
+    <w:rPr>
+      <w:color w:val="0563C1" w:themeColor="hyperlink"/>
+      <w:u w:val="single"/>
+    </w:rPr>
+  </w:style>
+</w:styles>
+</file>
+
+<file path=word/stylesWithEffects.xml><?xml version="1.0" encoding="utf-8"?>
+<w:styles xmlns:wpc="http://schemas.microsoft.com/office/word/2010/wordprocessingCanvas" xmlns:mc="http://schemas.openxmlformats.org/markup-compatibility/2006" xmlns:o="urn:schemas-microsoft-com:office:office" xmlns:r="http://schemas.openxmlformats.org/officeDocument/2006/relationships" xmlns:m="http://schemas.openxmlformats.org/officeDocument/2006/math" xmlns:v="urn:schemas-microsoft-com:vml" xmlns:wp14="http://schemas.microsoft.com/office/word/2010/wordprocessingDrawing" xmlns:wp="http://schemas.openxmlformats.org/drawingml/2006/wordprocessingDrawing" xmlns:w10="urn:schemas-microsoft-com:office:word" xmlns:w="http://schemas.openxmlformats.org/wordprocessingml/2006/main" xmlns:w14="http://schemas.microsoft.com/office/word/2010/wordml" xmlns:wpg="http://schemas.microsoft.com/office/word/2010/wordprocessingGroup" xmlns:wpi="http://schemas.microsoft.com/office/word/2010/wordprocessingInk" xmlns:wne="http://schemas.microsoft.com/office/word/2006/wordml" xmlns:wps="http://schemas.microsoft.com/office/word/2010/wordprocessingShape" mc:Ignorable="w14 wp14">
+  <w:docDefaults>
+    <w:rPrDefault>
+      <w:rPr>
+        <w:rFonts w:asciiTheme="minorHAnsi" w:eastAsiaTheme="minorHAnsi" w:hAnsiTheme="minorHAnsi" w:cstheme="minorBidi"/>
+        <w:sz w:val="22"/>
+        <w:szCs w:val="22"/>
+        <w:lang w:val="en-US" w:eastAsia="en-US" w:bidi="ar-SA"/>
+      </w:rPr>
+    </w:rPrDefault>
+    <w:pPrDefault>
+      <w:pPr>
+        <w:spacing w:after="160" w:line="259" w:lineRule="auto"/>
+      </w:pPr>
+    </w:pPrDefault>
+  </w:docDefaults>
+  <w:latentStyles w:defLockedState="0" w:defUIPriority="99" w:defSemiHidden="1" w:defUnhideWhenUsed="1" w:defQFormat="0" w:count="267">
+    <w:lsdException w:name="Normal" w:semiHidden="0" w:uiPriority="0" w:unhideWhenUsed="0" w:qFormat="1"/>
+    <w:lsdException w:name="heading 1" w:semiHidden="0" w:uiPriority="9" w:unhideWhenUsed="0" w:qFormat="1"/>
+    <w:lsdException w:name="heading 2" w:uiPriority="9" w:qFormat="1"/>
+    <w:lsdException w:name="heading 3" w:uiPriority="9" w:qFormat="1"/>
+    <w:lsdException w:name="heading 4" w:uiPriority="9" w:qFormat="1"/>
+    <w:lsdException w:name="heading 5" w:uiPriority="9" w:qFormat="1"/>
+    <w:lsdException w:name="heading 6" w:uiPriority="9" w:qFormat="1"/>
+    <w:lsdException w:name="heading 7" w:uiPriority="9" w:qFormat="1"/>
+    <w:lsdException w:name="heading 8" w:uiPriority="9" w:qFormat="1"/>
+    <w:lsdException w:name="heading 9" w:uiPriority="9" w:qFormat="1"/>
+    <w:lsdException w:name="toc 1" w:uiPriority="39"/>
+    <w:lsdException w:name="toc 2" w:uiPriority="39"/>
+    <w:lsdException w:name="toc 3" w:uiPriority="39"/>
+    <w:lsdException w:name="toc 4" w:uiPriority="39"/>
+    <w:lsdException w:name="toc 5" w:uiPriority="39"/>
+    <w:lsdException w:name="toc 6" w:uiPriority="39"/>
+    <w:lsdException w:name="toc 7" w:uiPriority="39"/>
+    <w:lsdException w:name="toc 8" w:uiPriority="39"/>
+    <w:lsdException w:name="toc 9" w:uiPriority="39"/>
+    <w:lsdException w:name="caption" w:uiPriority="35" w:qFormat="1"/>
+    <w:lsdException w:name="Title" w:semiHidden="0" w:uiPriority="10" w:unhideWhenUsed="0" w:qFormat="1"/>
+    <w:lsdException w:name="Default Paragraph Font" w:uiPriority="1"/>
+    <w:lsdException w:name="Subtitle" w:semiHidden="0" w:uiPriority="11" w:unhideWhenUsed="0" w:qFormat="1"/>
+    <w:lsdException w:name="Strong" w:semiHidden="0" w:uiPriority="22" w:unhideWhenUsed="0" w:qFormat="1"/>
+    <w:lsdException w:name="Emphasis" w:semiHidden="0" w:uiPriority="20" w:unhideWhenUsed="0" w:qFormat="1"/>
+    <w:lsdException w:name="Table Grid" w:semiHidden="0" w:uiPriority="39" w:unhideWhenUsed="0"/>
+    <w:lsdException w:name="Placeholder Text" w:unhideWhenUsed="0"/>
+    <w:lsdException w:name="No Spacing" w:semiHidden="0" w:uiPriority="1" w:unhideWhenUsed="0" w:qFormat="1"/>
+    <w:lsdException w:name="Light Shading" w:semiHidden="0" w:uiPriority="60" w:unhideWhenUsed="0"/>
+    <w:lsdException w:name="Light List" w:semiHidden="0" w:uiPriority="61" w:unhideWhenUsed="0"/>
+    <w:lsdException w:name="Light Grid" w:semiHidden="0" w:uiPriority="62" w:unhideWhenUsed="0"/>
+    <w:lsdException w:name="Medium Shading 1" w:semiHidden="0" w:uiPriority="63" w:unhideWhenUsed="0"/>
+    <w:lsdException w:name="Medium Shading 2" w:semiHidden="0" w:uiPriority="64" w:unhideWhenUsed="0"/>
+    <w:lsdException w:name="Medium List 1" w:semiHidden="0" w:uiPriority="65" w:unhideWhenUsed="0"/>
+    <w:lsdException w:name="Medium List 2" w:semiHidden="0" w:uiPriority="66" w:unhideWhenUsed="0"/>
+    <w:lsdException w:name="Medium Grid 1" w:semiHidden="0" w:uiPriority="67" w:unhideWhenUsed="0"/>
+    <w:lsdException w:name="Medium Grid 2" w:semiHidden="0" w:uiPriority="68" w:unhideWhenUsed="0"/>
+    <w:lsdException w:name="Medium Grid 3" w:semiHidden="0" w:uiPriority="69" w:unhideWhenUsed="0"/>
+    <w:lsdException w:name="Dark List" w:semiHidden="0" w:uiPriority="70" w:unhideWhenUsed="0"/>
+    <w:lsdException w:name="Colorful Shading" w:semiHidden="0" w:uiPriority="71" w:unhideWhenUsed="0"/>
+    <w:lsdException w:name="Colorful List" w:semiHidden="0" w:uiPriority="72" w:unhideWhenUsed="0"/>
+    <w:lsdException w:name="Colorful Grid" w:semiHidden="0" w:uiPriority="73" w:unhideWhenUsed="0"/>
+    <w:lsdException w:name="Light Shading Accent 1" w:semiHidden="0" w:uiPriority="60" w:unhideWhenUsed="0"/>
+    <w:lsdException w:name="Light List Accent 1" w:semiHidden="0" w:uiPriority="61" w:unhideWhenUsed="0"/>
+    <w:lsdException w:name="Light Grid Accent 1" w:semiHidden="0" w:uiPriority="62" w:unhideWhenUsed="0"/>
+    <w:lsdException w:name="Medium Shading 1 Accent 1" w:semiHidden="0" w:uiPriority="63" w:unhideWhenUsed="0"/>
+    <w:lsdException w:name="Medium Shading 2 Accent 1" w:semiHidden="0" w:uiPriority="64" w:unhideWhenUsed="0"/>
+    <w:lsdException w:name="Medium List 1 Accent 1" w:semiHidden="0" w:uiPriority="65" w:unhideWhenUsed="0"/>
+    <w:lsdException w:name="Revision" w:unhideWhenUsed="0"/>
+    <w:lsdException w:name="List Paragraph" w:semiHidden="0" w:uiPriority="34" w:unhideWhenUsed="0" w:qFormat="1"/>
+    <w:lsdException w:name="Quote" w:semiHidden="0" w:uiPriority="29" w:unhideWhenUsed="0" w:qFormat="1"/>
+    <w:lsdException w:name="Intense Quote" w:semiHidden="0" w:uiPriority="30" w:unhideWhenUsed="0" w:qFormat="1"/>
+    <w:lsdException w:name="Medium List 2 Accent 1" w:semiHidden="0" w:uiPriority="66" w:unhideWhenUsed="0"/>
+    <w:lsdException w:name="Medium Grid 1 Accent 1" w:semiHidden="0" w:uiPriority="67" w:unhideWhenUsed="0"/>
+    <w:lsdException w:name="Medium Grid 2 Accent 1" w:semiHidden="0" w:uiPriority="68" w:unhideWhenUsed="0"/>
+    <w:lsdException w:name="Medium Grid 3 Accent 1" w:semiHidden="0" w:uiPriority="69" w:unhideWhenUsed="0"/>
+    <w:lsdException w:name="Dark List Accent 1" w:semiHidden="0" w:uiPriority="70" w:unhideWhenUsed="0"/>
+    <w:lsdException w:name="Colorful Shading Accent 1" w:semiHidden="0" w:uiPriority="71" w:unhideWhenUsed="0"/>
+    <w:lsdException w:name="Colorful List Accent 1" w:semiHidden="0" w:uiPriority="72" w:unhideWhenUsed="0"/>
+    <w:lsdException w:name="Colorful Grid Accent 1" w:semiHidden="0" w:uiPriority="73" w:unhideWhenUsed="0"/>
+    <w:lsdException w:name="Light Shading Accent 2" w:semiHidden="0" w:uiPriority="60" w:unhideWhenUsed="0"/>
+    <w:lsdException w:name="Light List Accent 2" w:semiHidden="0" w:uiPriority="61" w:unhideWhenUsed="0"/>
+    <w:lsdException w:name="Light Grid Accent 2" w:semiHidden="0" w:uiPriority="62" w:unhideWhenUsed="0"/>
+    <w:lsdException w:name="Medium Shading 1 Accent 2" w:semiHidden="0" w:uiPriority="63" w:unhideWhenUsed="0"/>
+    <w:lsdException w:name="Medium Shading 2 Accent 2" w:semiHidden="0" w:uiPriority="64" w:unhideWhenUsed="0"/>
+    <w:lsdException w:name="Medium List 1 Accent 2" w:semiHidden="0" w:uiPriority="65" w:unhideWhenUsed="0"/>
+    <w:lsdException w:name="Medium List 2 Accent 2" w:semiHidden="0" w:uiPriority="66" w:unhideWhenUsed="0"/>
+    <w:lsdException w:name="Medium Grid 1 Accent 2" w:semiHidden="0" w:uiPriority="67" w:unhideWhenUsed="0"/>
+    <w:lsdException w:name="Medium Grid 2 Accent 2" w:semiHidden="0" w:uiPriority="68" w:unhideWhenUsed="0"/>
+    <w:lsdException w:name="Medium Grid 3 Accent 2" w:semiHidden="0" w:uiPriority="69" w:unhideWhenUsed="0"/>
+    <w:lsdException w:name="Dark List Accent 2" w:semiHidden="0" w:uiPriority="70" w:unhideWhenUsed="0"/>
+    <w:lsdException w:name="Colorful Shading Accent 2" w:semiHidden="0" w:uiPriority="71" w:unhideWhenUsed="0"/>
+    <w:lsdException w:name="Colorful List Accent 2" w:semiHidden="0" w:uiPriority="72" w:unhideWhenUsed="0"/>
+    <w:lsdException w:name="Colorful Grid Accent 2" w:semiHidden="0" w:uiPriority="73" w:unhideWhenUsed="0"/>
+    <w:lsdException w:name="Light Shading Accent 3" w:semiHidden="0" w:uiPriority="60" w:unhideWhenUsed="0"/>
+    <w:lsdException w:name="Light List Accent 3" w:semiHidden="0" w:uiPriority="61" w:unhideWhenUsed="0"/>
+    <w:lsdException w:name="Light Grid Accent 3" w:semiHidden="0" w:uiPriority="62" w:unhideWhenUsed="0"/>
+    <w:lsdException w:name="Medium Shading 1 Accent 3" w:semiHidden="0" w:uiPriority="63" w:unhideWhenUsed="0"/>
+    <w:lsdException w:name="Medium Shading 2 Accent 3" w:semiHidden="0" w:uiPriority="64" w:unhideWhenUsed="0"/>
+    <w:lsdException w:name="Medium List 1 Accent 3" w:semiHidden="0" w:uiPriority="65" w:unhideWhenUsed="0"/>
+    <w:lsdException w:name="Medium List 2 Accent 3" w:semiHidden="0" w:uiPriority="66" w:unhideWhenUsed="0"/>
+    <w:lsdException w:name="Medium Grid 1 Accent 3" w:semiHidden="0" w:uiPriority="67" w:unhideWhenUsed="0"/>
+    <w:lsdException w:name="Medium Grid 2 Accent 3" w:semiHidden="0" w:uiPriority="68" w:unhideWhenUsed="0"/>
+    <w:lsdException w:name="Medium Grid 3 Accent 3" w:semiHidden="0" w:uiPriority="69" w:unhideWhenUsed="0"/>
+    <w:lsdException w:name="Dark List Accent 3" w:semiHidden="0" w:uiPriority="70" w:unhideWhenUsed="0"/>
+    <w:lsdException w:name="Colorful Shading Accent 3" w:semiHidden="0" w:uiPriority="71" w:unhideWhenUsed="0"/>
+    <w:lsdException w:name="Colorful List Accent 3" w:semiHidden="0" w:uiPriority="72" w:unhideWhenUsed="0"/>
+    <w:lsdException w:name="Colorful Grid Accent 3" w:semiHidden="0" w:uiPriority="73" w:unhideWhenUsed="0"/>
+    <w:lsdException w:name="Light Shading Accent 4" w:semiHidden="0" w:uiPriority="60" w:unhideWhenUsed="0"/>
+    <w:lsdException w:name="Light List Accent 4" w:semiHidden="0" w:uiPriority="61" w:unhideWhenUsed="0"/>
+    <w:lsdException w:name="Light Grid Accent 4" w:semiHidden="0" w:uiPriority="62" w:unhideWhenUsed="0"/>
+    <w:lsdException w:name="Medium Shading 1 Accent 4" w:semiHidden="0" w:uiPriority="63" w:unhideWhenUsed="0"/>
+    <w:lsdException w:name="Medium Shading 2 Accent 4" w:semiHidden="0" w:uiPriority="64" w:unhideWhenUsed="0"/>
+    <w:lsdException w:name="Medium List 1 Accent 4" w:semiHidden="0" w:uiPriority="65" w:unhideWhenUsed="0"/>
+    <w:lsdException w:name="Medium List 2 Accent 4" w:semiHidden="0" w:uiPriority="66" w:unhideWhenUsed="0"/>
+    <w:lsdException w:name="Medium Grid 1 Accent 4" w:semiHidden="0" w:uiPriority="67" w:unhideWhenUsed="0"/>
+    <w:lsdException w:name="Medium Grid 2 Accent 4" w:semiHidden="0" w:uiPriority="68" w:unhideWhenUsed="0"/>
+    <w:lsdException w:name="Medium Grid 3 Accent 4" w:semiHidden="0" w:uiPriority="69" w:unhideWhenUsed="0"/>
+    <w:lsdException w:name="Dark List Accent 4" w:semiHidden="0" w:uiPriority="70" w:unhideWhenUsed="0"/>
+    <w:lsdException w:name="Colorful Shading Accent 4" w:semiHidden="0" w:uiPriority="71" w:unhideWhenUsed="0"/>
+    <w:lsdException w:name="Colorful List Accent 4" w:semiHidden="0" w:uiPriority="72" w:unhideWhenUsed="0"/>
+    <w:lsdException w:name="Colorful Grid Accent 4" w:semiHidden="0" w:uiPriority="73" w:unhideWhenUsed="0"/>
+    <w:lsdException w:name="Light Shading Accent 5" w:semiHidden="0" w:uiPriority="60" w:unhideWhenUsed="0"/>
+    <w:lsdException w:name="Light List Accent 5" w:semiHidden="0" w:uiPriority="61" w:unhideWhenUsed="0"/>
+    <w:lsdException w:name="Light Grid Accent 5" w:semiHidden="0" w:uiPriority="62" w:unhideWhenUsed="0"/>
+    <w:lsdException w:name="Medium Shading 1 Accent 5" w:semiHidden="0" w:uiPriority="63" w:unhideWhenUsed="0"/>
+    <w:lsdException w:name="Medium Shading 2 Accent 5" w:semiHidden="0" w:uiPriority="64" w:unhideWhenUsed="0"/>
+    <w:lsdException w:name="Medium List 1 Accent 5" w:semiHidden="0" w:uiPriority="65" w:unhideWhenUsed="0"/>
+    <w:lsdException w:name="Medium List 2 Accent 5" w:semiHidden="0" w:uiPriority="66" w:unhideWhenUsed="0"/>
+    <w:lsdException w:name="Medium Grid 1 Accent 5" w:semiHidden="0" w:uiPriority="67" w:unhideWhenUsed="0"/>
+    <w:lsdException w:name="Medium Grid 2 Accent 5" w:semiHidden="0" w:uiPriority="68" w:unhideWhenUsed="0"/>
+    <w:lsdException w:name="Medium Grid 3 Accent 5" w:semiHidden="0" w:uiPriority="69" w:unhideWhenUsed="0"/>
+    <w:lsdException w:name="Dark List Accent 5" w:semiHidden="0" w:uiPriority="70" w:unhideWhenUsed="0"/>
+    <w:lsdException w:name="Colorful Shading Accent 5" w:semiHidden="0" w:uiPriority="71" w:unhideWhenUsed="0"/>
+    <w:lsdException w:name="Colorful List Accent 5" w:semiHidden="0" w:uiPriority="72" w:unhideWhenUsed="0"/>
+    <w:lsdException w:name="Colorful Grid Accent 5" w:semiHidden="0" w:uiPriority="73" w:unhideWhenUsed="0"/>
+    <w:lsdException w:name="Light Shading Accent 6" w:semiHidden="0" w:uiPriority="60" w:unhideWhenUsed="0"/>
+    <w:lsdException w:name="Light List Accent 6" w:semiHidden="0" w:uiPriority="61" w:unhideWhenUsed="0"/>
+    <w:lsdException w:name="Light Grid Accent 6" w:semiHidden="0" w:uiPriority="62" w:unhideWhenUsed="0"/>
+    <w:lsdException w:name="Medium Shading 1 Accent 6" w:semiHidden="0" w:uiPriority="63" w:unhideWhenUsed="0"/>
+    <w:lsdException w:name="Medium Shading 2 Accent 6" w:semiHidden="0" w:uiPriority="64" w:unhideWhenUsed="0"/>
+    <w:lsdException w:name="Medium List 1 Accent 6" w:semiHidden="0" w:uiPriority="65" w:unhideWhenUsed="0"/>
+    <w:lsdException w:name="Medium List 2 Accent 6" w:semiHidden="0" w:uiPriority="66" w:unhideWhenUsed="0"/>
+    <w:lsdException w:name="Medium Grid 1 Accent 6" w:semiHidden="0" w:uiPriority="67" w:unhideWhenUsed="0"/>
+    <w:lsdException w:name="Medium Grid 2 Accent 6" w:semiHidden="0" w:uiPriority="68" w:unhideWhenUsed="0"/>
+    <w:lsdException w:name="Medium Grid 3 Accent 6" w:semiHidden="0" w:uiPriority="69" w:unhideWhenUsed="0"/>
+    <w:lsdException w:name="Dark List Accent 6" w:semiHidden="0" w:uiPriority="70" w:unhideWhenUsed="0"/>
+    <w:lsdException w:name="Colorful Shading Accent 6" w:semiHidden="0" w:uiPriority="71" w:unhideWhenUsed="0"/>
+    <w:lsdException w:name="Colorful List Accent 6" w:semiHidden="0" w:uiPriority="72" w:unhideWhenUsed="0"/>
+    <w:lsdException w:name="Colorful Grid Accent 6" w:semiHidden="0" w:uiPriority="73" w:unhideWhenUsed="0"/>
+    <w:lsdException w:name="Subtle Emphasis" w:semiHidden="0" w:uiPriority="19" w:unhideWhenUsed="0" w:qFormat="1"/>
+    <w:lsdException w:name="Intense Emphasis" w:semiHidden="0" w:uiPriority="21" w:unhideWhenUsed="0" w:qFormat="1"/>
+    <w:lsdException w:name="Subtle Reference" w:semiHidden="0" w:uiPriority="31" w:unhideWhenUsed="0" w:qFormat="1"/>
+    <w:lsdException w:name="Intense Reference" w:semiHidden="0" w:uiPriority="32" w:unhideWhenUsed="0" w:qFormat="1"/>
+    <w:lsdException w:name="Book Title" w:semiHidden="0" w:uiPriority="33" w:unhideWhenUsed="0" w:qFormat="1"/>
+    <w:lsdException w:name="Bibliography" w:uiPriority="37"/>
+    <w:lsdException w:name="TOC Heading" w:uiPriority="39" w:qFormat="1"/>
+  </w:latentStyles>
+  <w:style w:type="paragraph" w:default="1" w:styleId="Normal">
+    <w:name w:val="Normal"/>
+    <w:qFormat/>
+  </w:style>
+  <w:style w:type="paragraph" w:styleId="Heading3">
+    <w:name w:val="heading 3"/>
+    <w:basedOn w:val="Normal"/>
+    <w:link w:val="Heading3Char"/>
+    <w:uiPriority w:val="9"/>
+    <w:qFormat/>
+    <w:rsid w:val="00102F18"/>
+    <w:pPr>
+      <w:spacing w:before="100" w:beforeAutospacing="1" w:after="100" w:afterAutospacing="1" w:line="240" w:lineRule="auto"/>
+      <w:outlineLvl w:val="2"/>
+    </w:pPr>
+    <w:rPr>
+      <w:rFonts w:ascii="Times New Roman" w:eastAsia="Times New Roman" w:hAnsi="Times New Roman" w:cs="Times New Roman"/>
+      <w:b/>
+      <w:bCs/>
+      <w:sz w:val="27"/>
+      <w:szCs w:val="27"/>
+    </w:rPr>
+  </w:style>
+  <w:style w:type="character" w:default="1" w:styleId="DefaultParagraphFont">
+    <w:name w:val="Default Paragraph Font"/>
+    <w:uiPriority w:val="1"/>
+    <w:semiHidden/>
+    <w:unhideWhenUsed/>
+  </w:style>
+  <w:style w:type="table" w:default="1" w:styleId="TableNormal">
+    <w:name w:val="Normal Table"/>
+    <w:uiPriority w:val="99"/>
+    <w:semiHidden/>
+    <w:unhideWhenUsed/>
+    <w:tblPr>
+      <w:tblInd w:w="0" w:type="dxa"/>
+      <w:tblCellMar>
+        <w:top w:w="0" w:type="dxa"/>
+        <w:left w:w="108" w:type="dxa"/>
+        <w:bottom w:w="0" w:type="dxa"/>
+        <w:right w:w="108" w:type="dxa"/>
+      </w:tblCellMar>
+    </w:tblPr>
+  </w:style>
+  <w:style w:type="numbering" w:default="1" w:styleId="NoList">
+    <w:name w:val="No List"/>
+    <w:uiPriority w:val="99"/>
+    <w:semiHidden/>
+    <w:unhideWhenUsed/>
+  </w:style>
+  <w:style w:type="character" w:customStyle="1" w:styleId="Heading3Char">
+    <w:name w:val="Heading 3 Char"/>
+    <w:basedOn w:val="DefaultParagraphFont"/>
+    <w:link w:val="Heading3"/>
+    <w:uiPriority w:val="9"/>
+    <w:rsid w:val="00102F18"/>
+    <w:rPr>
+      <w:rFonts w:ascii="Times New Roman" w:eastAsia="Times New Roman" w:hAnsi="Times New Roman" w:cs="Times New Roman"/>
+      <w:b/>
+      <w:bCs/>
+      <w:sz w:val="27"/>
+      <w:szCs w:val="27"/>
+    </w:rPr>
+  </w:style>
+  <w:style w:type="paragraph" w:styleId="NormalWeb">
+    <w:name w:val="Normal (Web)"/>
+    <w:basedOn w:val="Normal"/>
+    <w:uiPriority w:val="99"/>
+    <w:semiHidden/>
+    <w:unhideWhenUsed/>
+    <w:rsid w:val="00102F18"/>
+    <w:pPr>
+      <w:spacing w:before="100" w:beforeAutospacing="1" w:after="100" w:afterAutospacing="1" w:line="240" w:lineRule="auto"/>
+    </w:pPr>
+    <w:rPr>
+      <w:rFonts w:ascii="Times New Roman" w:eastAsia="Times New Roman" w:hAnsi="Times New Roman" w:cs="Times New Roman"/>
+      <w:sz w:val="24"/>
+      <w:szCs w:val="24"/>
+    </w:rPr>
+  </w:style>
+  <w:style w:type="character" w:styleId="Strong">
+    <w:name w:val="Strong"/>
+    <w:basedOn w:val="DefaultParagraphFont"/>
+    <w:uiPriority w:val="22"/>
+    <w:qFormat/>
+    <w:rsid w:val="00102F18"/>
+    <w:rPr>
+      <w:b/>
+      <w:bCs/>
+    </w:rPr>
+  </w:style>
+  <w:style w:type="paragraph" w:styleId="BalloonText">
+    <w:name w:val="Balloon Text"/>
+    <w:basedOn w:val="Normal"/>
+    <w:link w:val="BalloonTextChar"/>
+    <w:uiPriority w:val="99"/>
+    <w:semiHidden/>
+    <w:unhideWhenUsed/>
+    <w:rsid w:val="00552E0F"/>
+    <w:pPr>
+      <w:spacing w:after="0" w:line="240" w:lineRule="auto"/>
+    </w:pPr>
+    <w:rPr>
+      <w:rFonts w:ascii="Tahoma" w:hAnsi="Tahoma" w:cs="Tahoma"/>
+      <w:sz w:val="16"/>
+      <w:szCs w:val="16"/>
+    </w:rPr>
+  </w:style>
+  <w:style w:type="character" w:customStyle="1" w:styleId="BalloonTextChar">
+    <w:name w:val="Balloon Text Char"/>
+    <w:basedOn w:val="DefaultParagraphFont"/>
+    <w:link w:val="BalloonText"/>
+    <w:uiPriority w:val="99"/>
+    <w:semiHidden/>
+    <w:rsid w:val="00552E0F"/>
+    <w:rPr>
+      <w:rFonts w:ascii="Tahoma" w:hAnsi="Tahoma" w:cs="Tahoma"/>
+      <w:sz w:val="16"/>
+      <w:szCs w:val="16"/>
+    </w:rPr>
+  </w:style>
+  <w:style w:type="character" w:styleId="Hyperlink">
+    <w:name w:val="Hyperlink"/>
+    <w:basedOn w:val="DefaultParagraphFont"/>
+    <w:uiPriority w:val="99"/>
+    <w:unhideWhenUsed/>
+    <w:rsid w:val="00552E0F"/>
+    <w:rPr>
+      <w:color w:val="0563C1" w:themeColor="hyperlink"/>
+      <w:u w:val="single"/>
     </w:rPr>
   </w:style>
 </w:styles>
@@ -1836,7 +1988,7 @@
   <a:extraClrSchemeLst/>
   <a:extLst>
     <a:ext uri="{05A4C25C-085E-4340-85A3-A5531E510DB2}">
-      <thm15:themeFamily xmlns:thm15="http://schemas.microsoft.com/office/thememl/2012/main" name="Office Theme" id="{62F939B6-93AF-4DB8-9C6B-D6C7DFDC589F}" vid="{4A3C46E8-61CC-4603-A589-7422A47A8E4A}"/>
+      <thm15:themeFamily xmlns:thm15="http://schemas.microsoft.com/office/thememl/2012/main" xmlns="" name="Office Theme" id="{62F939B6-93AF-4DB8-9C6B-D6C7DFDC589F}" vid="{4A3C46E8-61CC-4603-A589-7422A47A8E4A}"/>
     </a:ext>
   </a:extLst>
 </a:theme>

</xml_diff>